<commit_message>
modif connexionBD + rapport
</commit_message>
<xml_diff>
--- a/Rapport/Compte rendu.docx
+++ b/Rapport/Compte rendu.docx
@@ -9,7 +9,7 @@
           <w:lang w:eastAsia="fr-FR"/>
         </w:rPr>
         <w:drawing>
-          <wp:anchor distT="0" distB="0" distL="114300" distR="114300" simplePos="0" relativeHeight="251660288" behindDoc="0" locked="0" layoutInCell="1" allowOverlap="1" wp14:anchorId="63727CF4" wp14:editId="3A309474">
+          <wp:anchor distT="0" distB="0" distL="114300" distR="114300" simplePos="0" relativeHeight="251659264" behindDoc="0" locked="0" layoutInCell="1" allowOverlap="1" wp14:anchorId="63727CF4" wp14:editId="3A309474">
             <wp:simplePos x="0" y="0"/>
             <wp:positionH relativeFrom="column">
               <wp:posOffset>4413885</wp:posOffset>
@@ -66,7 +66,7 @@
         <mc:AlternateContent>
           <mc:Choice Requires="wps">
             <w:drawing>
-              <wp:anchor distT="45720" distB="45720" distL="114300" distR="114300" simplePos="0" relativeHeight="251662336" behindDoc="0" locked="0" layoutInCell="1" allowOverlap="1" wp14:anchorId="5E11ABEC" wp14:editId="66FD69E7">
+              <wp:anchor distT="45720" distB="45720" distL="114300" distR="114300" simplePos="0" relativeHeight="251661312" behindDoc="0" locked="0" layoutInCell="1" allowOverlap="1" wp14:anchorId="5E11ABEC" wp14:editId="66FD69E7">
                 <wp:simplePos x="0" y="0"/>
                 <wp:positionH relativeFrom="margin">
                   <wp:align>left</wp:align>
@@ -172,7 +172,7 @@
                 <v:stroke joinstyle="miter"/>
                 <v:path gradientshapeok="t" o:connecttype="rect"/>
               </v:shapetype>
-              <v:shape id="Zone de texte 2" o:spid="_x0000_s1026" type="#_x0000_t202" style="position:absolute;margin-left:0;margin-top:0;width:185.9pt;height:110.6pt;z-index:251662336;visibility:visible;mso-wrap-style:square;mso-width-percent:400;mso-height-percent:200;mso-wrap-distance-left:9pt;mso-wrap-distance-top:3.6pt;mso-wrap-distance-right:9pt;mso-wrap-distance-bottom:3.6pt;mso-position-horizontal:left;mso-position-horizontal-relative:margin;mso-position-vertical:absolute;mso-position-vertical-relative:text;mso-width-percent:400;mso-height-percent:200;mso-width-relative:margin;mso-height-relative:margin;v-text-anchor:top" o:gfxdata="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" stroked="f">
+              <v:shape id="Zone de texte 2" o:spid="_x0000_s1026" type="#_x0000_t202" style="position:absolute;margin-left:0;margin-top:0;width:185.9pt;height:110.6pt;z-index:251661312;visibility:visible;mso-wrap-style:square;mso-width-percent:400;mso-height-percent:200;mso-wrap-distance-left:9pt;mso-wrap-distance-top:3.6pt;mso-wrap-distance-right:9pt;mso-wrap-distance-bottom:3.6pt;mso-position-horizontal:left;mso-position-horizontal-relative:margin;mso-position-vertical:absolute;mso-position-vertical-relative:text;mso-width-percent:400;mso-height-percent:200;mso-width-relative:margin;mso-height-relative:margin;v-text-anchor:top" o:gfxdata="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" stroked="f">
                 <v:textbox style="mso-fit-shape-to-text:t">
                   <w:txbxContent>
                     <w:p>
@@ -247,7 +247,7 @@
           <w:lang w:eastAsia="fr-FR"/>
         </w:rPr>
         <w:drawing>
-          <wp:anchor distT="0" distB="0" distL="114300" distR="114300" simplePos="0" relativeHeight="251659264" behindDoc="0" locked="0" layoutInCell="1" allowOverlap="1" wp14:anchorId="1FD0F482" wp14:editId="2E40DC25">
+          <wp:anchor distT="0" distB="0" distL="114300" distR="114300" simplePos="0" relativeHeight="251658240" behindDoc="0" locked="0" layoutInCell="1" allowOverlap="1" wp14:anchorId="1FD0F482" wp14:editId="2E40DC25">
             <wp:simplePos x="0" y="0"/>
             <wp:positionH relativeFrom="margin">
               <wp:align>center</wp:align>
@@ -404,31 +404,16 @@
           </w:r>
         </w:p>
         <w:p>
-          <w:r>
-            <w:fldChar w:fldCharType="begin"/>
-          </w:r>
-          <w:r>
-            <w:instrText xml:space="preserve"> TOC \o "1-3" \h \z \u </w:instrText>
-          </w:r>
-          <w:r>
-            <w:fldChar w:fldCharType="separate"/>
-          </w:r>
-          <w:r>
-            <w:rPr>
-              <w:b/>
-              <w:bCs/>
-              <w:noProof/>
-            </w:rPr>
-            <w:t>Aucune entrée de table des matières n'a été trouvée.</w:t>
-          </w:r>
-          <w:r>
-            <w:rPr>
-              <w:b/>
-              <w:bCs/>
-              <w:noProof/>
-            </w:rPr>
-            <w:fldChar w:fldCharType="end"/>
-          </w:r>
+          <w:fldSimple w:instr=" TOC \o &quot;1-3&quot; \h \z \u ">
+            <w:r>
+              <w:rPr>
+                <w:b/>
+                <w:bCs/>
+                <w:noProof/>
+              </w:rPr>
+              <w:t>Aucune entrée de table des matières n'a été trouvée.</w:t>
+            </w:r>
+          </w:fldSimple>
         </w:p>
       </w:sdtContent>
     </w:sdt>
@@ -465,7 +450,25 @@
     </w:p>
     <w:p>
       <w:r>
-        <w:t>En première partie, nous présenterons la partie analyse de notre projet. En deuxième partie nous expliquerons les étapes du développement de notre application (élaboration des interfaces graphiques, base de données…). Enfin, nous</w:t>
+        <w:t>En première partie, nous présenterons la partie analyse de notre projet</w:t>
+      </w:r>
+      <w:r>
+        <w:t xml:space="preserve"> (analyse UML, outils utilisés…)</w:t>
+      </w:r>
+      <w:r>
+        <w:t xml:space="preserve">. En deuxième partie nous </w:t>
+      </w:r>
+      <w:r>
+        <w:t>expliquerons comment nous avons développé</w:t>
+      </w:r>
+      <w:r>
+        <w:t xml:space="preserve"> notre application</w:t>
+      </w:r>
+      <w:r>
+        <w:t xml:space="preserve">. </w:t>
+      </w:r>
+      <w:r>
+        <w:t>Enfin, nous</w:t>
       </w:r>
       <w:r>
         <w:t xml:space="preserve"> aborderons les difficultés rencontrées au sein du projet.</w:t>
@@ -786,10 +789,7 @@
     </w:p>
     <w:p>
       <w:r>
-        <w:t>L’instructeur possède un numéro d’instructeur sous la forme FI-XXXXXXXXXXXX</w:t>
-      </w:r>
-      <w:r>
-        <w:t>.</w:t>
+        <w:t>L’instructeur possède un numéro d’instructeur sous la forme FI-XXXXXXXXXXXX.</w:t>
       </w:r>
     </w:p>
     <w:p/>
@@ -1230,8 +1230,6 @@
       <w:r>
         <w:t>Figure 1</w:t>
       </w:r>
-      <w:bookmarkStart w:id="0" w:name="_GoBack"/>
-      <w:bookmarkEnd w:id="0"/>
       <w:r>
         <w:t>).</w:t>
       </w:r>
@@ -1250,11 +1248,12 @@
       <w:r>
         <w:rPr>
           <w:noProof/>
+          <w:lang w:eastAsia="fr-FR"/>
         </w:rPr>
         <mc:AlternateContent>
           <mc:Choice Requires="wps">
             <w:drawing>
-              <wp:anchor distT="0" distB="0" distL="114300" distR="114300" simplePos="0" relativeHeight="251674624" behindDoc="0" locked="0" layoutInCell="1" allowOverlap="1" wp14:anchorId="3E1F4A8F" wp14:editId="517C3148">
+              <wp:anchor distT="0" distB="0" distL="114300" distR="114300" simplePos="0" relativeHeight="251673600" behindDoc="0" locked="0" layoutInCell="1" allowOverlap="1" wp14:anchorId="3E1F4A8F" wp14:editId="517C3148">
                 <wp:simplePos x="0" y="0"/>
                 <wp:positionH relativeFrom="column">
                   <wp:posOffset>0</wp:posOffset>
@@ -1299,24 +1298,14 @@
                             <w:r>
                               <w:t xml:space="preserve">Figure </w:t>
                             </w:r>
-                            <w:r>
-                              <w:fldChar w:fldCharType="begin"/>
-                            </w:r>
-                            <w:r>
-                              <w:instrText xml:space="preserve"> SEQ Figure \* ARABIC </w:instrText>
-                            </w:r>
-                            <w:r>
-                              <w:fldChar w:fldCharType="separate"/>
-                            </w:r>
-                            <w:r>
-                              <w:rPr>
-                                <w:noProof/>
-                              </w:rPr>
-                              <w:t>1</w:t>
-                            </w:r>
-                            <w:r>
-                              <w:fldChar w:fldCharType="end"/>
-                            </w:r>
+                            <w:fldSimple w:instr=" SEQ Figure \* ARABIC ">
+                              <w:r>
+                                <w:rPr>
+                                  <w:noProof/>
+                                </w:rPr>
+                                <w:t>1</w:t>
+                              </w:r>
+                            </w:fldSimple>
                             <w:r>
                               <w:t>: Un log de navigation</w:t>
                             </w:r>
@@ -1337,7 +1326,7 @@
           </mc:Choice>
           <mc:Fallback>
             <w:pict>
-              <v:shape w14:anchorId="3E1F4A8F" id="Zone de texte 9" o:spid="_x0000_s1027" type="#_x0000_t202" style="position:absolute;margin-left:0;margin-top:329.8pt;width:453.6pt;height:.05pt;z-index:251674624;visibility:visible;mso-wrap-style:square;mso-wrap-distance-left:9pt;mso-wrap-distance-top:0;mso-wrap-distance-right:9pt;mso-wrap-distance-bottom:0;mso-position-horizontal:absolute;mso-position-horizontal-relative:text;mso-position-vertical:absolute;mso-position-vertical-relative:text;v-text-anchor:top" o:gfxdata="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" stroked="f">
+              <v:shape w14:anchorId="3E1F4A8F" id="Zone de texte 9" o:spid="_x0000_s1027" type="#_x0000_t202" style="position:absolute;margin-left:0;margin-top:329.8pt;width:453.6pt;height:.05pt;z-index:251673600;visibility:visible;mso-wrap-style:square;mso-wrap-distance-left:9pt;mso-wrap-distance-top:0;mso-wrap-distance-right:9pt;mso-wrap-distance-bottom:0;mso-position-horizontal:absolute;mso-position-horizontal-relative:text;mso-position-vertical:absolute;mso-position-vertical-relative:text;v-text-anchor:top" o:gfxdata="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" stroked="f">
                 <v:textbox style="mso-fit-shape-to-text:t" inset="0,0,0,0">
                   <w:txbxContent>
                     <w:p>
@@ -1350,24 +1339,14 @@
                       <w:r>
                         <w:t xml:space="preserve">Figure </w:t>
                       </w:r>
-                      <w:r>
-                        <w:fldChar w:fldCharType="begin"/>
-                      </w:r>
-                      <w:r>
-                        <w:instrText xml:space="preserve"> SEQ Figure \* ARABIC </w:instrText>
-                      </w:r>
-                      <w:r>
-                        <w:fldChar w:fldCharType="separate"/>
-                      </w:r>
-                      <w:r>
-                        <w:rPr>
-                          <w:noProof/>
-                        </w:rPr>
-                        <w:t>1</w:t>
-                      </w:r>
-                      <w:r>
-                        <w:fldChar w:fldCharType="end"/>
-                      </w:r>
+                      <w:fldSimple w:instr=" SEQ Figure \* ARABIC ">
+                        <w:r>
+                          <w:rPr>
+                            <w:noProof/>
+                          </w:rPr>
+                          <w:t>1</w:t>
+                        </w:r>
+                      </w:fldSimple>
                       <w:r>
                         <w:t>: Un log de navigation</w:t>
                       </w:r>
@@ -1386,7 +1365,7 @@
           <w:lang w:eastAsia="fr-FR"/>
         </w:rPr>
         <w:drawing>
-          <wp:anchor distT="0" distB="0" distL="114300" distR="114300" simplePos="0" relativeHeight="251672576" behindDoc="0" locked="0" layoutInCell="1" allowOverlap="1" wp14:anchorId="03262E2A" wp14:editId="6AC5A705">
+          <wp:anchor distT="0" distB="0" distL="114300" distR="114300" simplePos="0" relativeHeight="251671552" behindDoc="0" locked="0" layoutInCell="1" allowOverlap="1" wp14:anchorId="03262E2A" wp14:editId="6AC5A705">
             <wp:simplePos x="0" y="0"/>
             <wp:positionH relativeFrom="margin">
               <wp:align>right</wp:align>
@@ -1446,79 +1425,19 @@
     </w:p>
     <w:p>
       <w:r>
-        <w:t>L’analyse UML (Unified Modeling Language) permet de fournir une méthode normalisée afin de visualiser la conception d’un système. Nous avons opté pour ce type d’analyse car nous connaissons son efficacité de par notre expérience antérieure.</w:t>
-      </w:r>
-    </w:p>
-    <w:p>
-      <w:r>
-        <w:t>Nous avons réalisé notre analyse UML à l’aide du logiciel Star UML.</w:t>
-      </w:r>
-      <w:r>
-        <w:t xml:space="preserve"> </w:t>
-      </w:r>
-    </w:p>
-    <w:p>
-      <w:pPr>
-        <w:jc w:val="center"/>
-      </w:pPr>
-      <w:r>
-        <w:rPr>
-          <w:noProof/>
-          <w:lang w:eastAsia="fr-FR"/>
-        </w:rPr>
-        <w:drawing>
-          <wp:inline distT="0" distB="0" distL="0" distR="0">
-            <wp:extent cx="2541270" cy="972185"/>
-            <wp:effectExtent l="0" t="0" r="0" b="0"/>
-            <wp:docPr id="3" name="Image 3" descr="Afficher l'image d'origine"/>
-            <wp:cNvGraphicFramePr>
-              <a:graphicFrameLocks xmlns:a="http://schemas.openxmlformats.org/drawingml/2006/main" noChangeAspect="1"/>
-            </wp:cNvGraphicFramePr>
-            <a:graphic xmlns:a="http://schemas.openxmlformats.org/drawingml/2006/main">
-              <a:graphicData uri="http://schemas.openxmlformats.org/drawingml/2006/picture">
-                <pic:pic xmlns:pic="http://schemas.openxmlformats.org/drawingml/2006/picture">
-                  <pic:nvPicPr>
-                    <pic:cNvPr id="0" name="Picture 1" descr="Afficher l'image d'origine"/>
-                    <pic:cNvPicPr>
-                      <a:picLocks noChangeAspect="1" noChangeArrowheads="1"/>
-                    </pic:cNvPicPr>
-                  </pic:nvPicPr>
-                  <pic:blipFill>
-                    <a:blip r:embed="rId11">
-                      <a:extLst>
-                        <a:ext uri="{28A0092B-C50C-407E-A947-70E740481C1C}">
-                          <a14:useLocalDpi xmlns:a14="http://schemas.microsoft.com/office/drawing/2010/main" val="0"/>
-                        </a:ext>
-                      </a:extLst>
-                    </a:blip>
-                    <a:srcRect/>
-                    <a:stretch>
-                      <a:fillRect/>
-                    </a:stretch>
-                  </pic:blipFill>
-                  <pic:spPr bwMode="auto">
-                    <a:xfrm>
-                      <a:off x="0" y="0"/>
-                      <a:ext cx="2541270" cy="972185"/>
-                    </a:xfrm>
-                    <a:prstGeom prst="rect">
-                      <a:avLst/>
-                    </a:prstGeom>
-                    <a:noFill/>
-                    <a:ln>
-                      <a:noFill/>
-                    </a:ln>
-                  </pic:spPr>
-                </pic:pic>
-              </a:graphicData>
-            </a:graphic>
-          </wp:inline>
-        </w:drawing>
+        <w:t xml:space="preserve">L’analyse UML (Unified Modeling Language) permet de fournir une méthode normalisée afin de visualiser la conception d’un système. Nous avons opté pour ce type d’analyse car nous connaissons son efficacité de </w:t>
+      </w:r>
+      <w:r>
+        <w:t>par notre expérience antérieure.</w:t>
       </w:r>
     </w:p>
     <w:p>
       <w:pPr>
         <w:pStyle w:val="Titre3"/>
+        <w:numPr>
+          <w:ilvl w:val="0"/>
+          <w:numId w:val="11"/>
+        </w:numPr>
       </w:pPr>
       <w:r>
         <w:t>Le diagramme de Use Case</w:t>
@@ -1546,7 +1465,7 @@
         <mc:AlternateContent>
           <mc:Choice Requires="wps">
             <w:drawing>
-              <wp:anchor distT="0" distB="0" distL="114300" distR="114300" simplePos="0" relativeHeight="251666432" behindDoc="0" locked="0" layoutInCell="1" allowOverlap="1" wp14:anchorId="31F064B3" wp14:editId="6E53EFC8">
+              <wp:anchor distT="0" distB="0" distL="114300" distR="114300" simplePos="0" relativeHeight="251665408" behindDoc="0" locked="0" layoutInCell="1" allowOverlap="1" wp14:anchorId="31F064B3" wp14:editId="6E53EFC8">
                 <wp:simplePos x="0" y="0"/>
                 <wp:positionH relativeFrom="column">
                   <wp:posOffset>19050</wp:posOffset>
@@ -1591,27 +1510,14 @@
                             <w:r>
                               <w:t xml:space="preserve">Figure </w:t>
                             </w:r>
-                            <w:r>
-                              <w:fldChar w:fldCharType="begin"/>
-                            </w:r>
-                            <w:r>
-                              <w:instrText xml:space="preserve"> SEQ Figure \* ARABIC </w:instrText>
-                            </w:r>
-                            <w:r>
-                              <w:fldChar w:fldCharType="separate"/>
-                            </w:r>
-                            <w:r>
-                              <w:rPr>
-                                <w:noProof/>
-                              </w:rPr>
-                              <w:t>2</w:t>
-                            </w:r>
-                            <w:r>
-                              <w:rPr>
-                                <w:noProof/>
-                              </w:rPr>
-                              <w:fldChar w:fldCharType="end"/>
-                            </w:r>
+                            <w:fldSimple w:instr=" SEQ Figure \* ARABIC ">
+                              <w:r>
+                                <w:rPr>
+                                  <w:noProof/>
+                                </w:rPr>
+                                <w:t>2</w:t>
+                              </w:r>
+                            </w:fldSimple>
                             <w:r>
                               <w:t>:Le diagramme de Use Case de notre logiciel</w:t>
                             </w:r>
@@ -1632,7 +1538,7 @@
           </mc:Choice>
           <mc:Fallback>
             <w:pict>
-              <v:shape w14:anchorId="31F064B3" id="Zone de texte 5" o:spid="_x0000_s1028" type="#_x0000_t202" style="position:absolute;margin-left:1.5pt;margin-top:371.55pt;width:469.7pt;height:.05pt;z-index:251666432;visibility:visible;mso-wrap-style:square;mso-wrap-distance-left:9pt;mso-wrap-distance-top:0;mso-wrap-distance-right:9pt;mso-wrap-distance-bottom:0;mso-position-horizontal:absolute;mso-position-horizontal-relative:text;mso-position-vertical:absolute;mso-position-vertical-relative:text;v-text-anchor:top" o:gfxdata="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" stroked="f">
+              <v:shape w14:anchorId="31F064B3" id="Zone de texte 5" o:spid="_x0000_s1028" type="#_x0000_t202" style="position:absolute;margin-left:1.5pt;margin-top:371.55pt;width:469.7pt;height:.05pt;z-index:251665408;visibility:visible;mso-wrap-style:square;mso-wrap-distance-left:9pt;mso-wrap-distance-top:0;mso-wrap-distance-right:9pt;mso-wrap-distance-bottom:0;mso-position-horizontal:absolute;mso-position-horizontal-relative:text;mso-position-vertical:absolute;mso-position-vertical-relative:text;v-text-anchor:top" o:gfxdata="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" stroked="f">
                 <v:textbox style="mso-fit-shape-to-text:t" inset="0,0,0,0">
                   <w:txbxContent>
                     <w:p>
@@ -1645,27 +1551,14 @@
                       <w:r>
                         <w:t xml:space="preserve">Figure </w:t>
                       </w:r>
-                      <w:r>
-                        <w:fldChar w:fldCharType="begin"/>
-                      </w:r>
-                      <w:r>
-                        <w:instrText xml:space="preserve"> SEQ Figure \* ARABIC </w:instrText>
-                      </w:r>
-                      <w:r>
-                        <w:fldChar w:fldCharType="separate"/>
-                      </w:r>
-                      <w:r>
-                        <w:rPr>
-                          <w:noProof/>
-                        </w:rPr>
-                        <w:t>2</w:t>
-                      </w:r>
-                      <w:r>
-                        <w:rPr>
-                          <w:noProof/>
-                        </w:rPr>
-                        <w:fldChar w:fldCharType="end"/>
-                      </w:r>
+                      <w:fldSimple w:instr=" SEQ Figure \* ARABIC ">
+                        <w:r>
+                          <w:rPr>
+                            <w:noProof/>
+                          </w:rPr>
+                          <w:t>2</w:t>
+                        </w:r>
+                      </w:fldSimple>
                       <w:r>
                         <w:t>:Le diagramme de Use Case de notre logiciel</w:t>
                       </w:r>
@@ -1684,7 +1577,7 @@
           <w:lang w:eastAsia="fr-FR"/>
         </w:rPr>
         <w:drawing>
-          <wp:anchor distT="0" distB="0" distL="114300" distR="114300" simplePos="0" relativeHeight="251664384" behindDoc="0" locked="0" layoutInCell="1" allowOverlap="1" wp14:anchorId="3E8D1CD8" wp14:editId="469857A5">
+          <wp:anchor distT="0" distB="0" distL="114300" distR="114300" simplePos="0" relativeHeight="251663360" behindDoc="0" locked="0" layoutInCell="1" allowOverlap="1" wp14:anchorId="3E8D1CD8" wp14:editId="469857A5">
             <wp:simplePos x="0" y="0"/>
             <wp:positionH relativeFrom="column">
               <wp:posOffset>19251</wp:posOffset>
@@ -1709,7 +1602,7 @@
                     </pic:cNvPicPr>
                   </pic:nvPicPr>
                   <pic:blipFill>
-                    <a:blip r:embed="rId12">
+                    <a:blip r:embed="rId11">
                       <a:extLst>
                         <a:ext uri="{28A0092B-C50C-407E-A947-70E740481C1C}">
                           <a14:useLocalDpi xmlns:a14="http://schemas.microsoft.com/office/drawing/2010/main" val="0"/>
@@ -1775,7 +1668,7 @@
     </w:p>
     <w:p>
       <w:pPr>
-        <w:pStyle w:val="Titre4"/>
+        <w:pStyle w:val="Titre3"/>
         <w:rPr>
           <w:noProof/>
         </w:rPr>
@@ -1784,8 +1677,112 @@
         <w:rPr>
           <w:noProof/>
         </w:rPr>
+        <w:t>Description détaillée de chaque Use Case</w:t>
+      </w:r>
+    </w:p>
+    <w:p>
+      <w:pPr>
+        <w:pStyle w:val="Titre5"/>
+      </w:pPr>
+      <w:r>
+        <w:t>Use case « Ajouter un nouveau membre »</w:t>
+      </w:r>
+    </w:p>
+    <w:p>
+      <w:r>
+        <w:rPr>
+          <w:u w:val="single"/>
+        </w:rPr>
+        <w:t>Objectif</w:t>
+      </w:r>
+      <w:r>
+        <w:t> : Inscription d’un nouveau membre dans le logiciel</w:t>
+      </w:r>
+    </w:p>
+    <w:p>
+      <w:r>
+        <w:rPr>
+          <w:u w:val="single"/>
+        </w:rPr>
+        <w:t>Acteur principal</w:t>
+      </w:r>
+      <w:r>
+        <w:t> : l’administrateur</w:t>
+      </w:r>
+    </w:p>
+    <w:p>
+      <w:r>
+        <w:rPr>
+          <w:u w:val="single"/>
+        </w:rPr>
+        <w:t>Préconditions</w:t>
+      </w:r>
+      <w:r>
+        <w:t> : L’administrateur doit être authentifié</w:t>
+      </w:r>
+    </w:p>
+    <w:p>
+      <w:r>
+        <w:rPr>
+          <w:u w:val="single"/>
+        </w:rPr>
+        <w:t>Post conditions</w:t>
+      </w:r>
+      <w:r>
+        <w:t> : Un nouveau membre sera ajouté</w:t>
+      </w:r>
+    </w:p>
+    <w:p>
+      <w:pPr>
+        <w:pStyle w:val="Titre5"/>
+      </w:pPr>
+      <w:r>
         <w:lastRenderedPageBreak/>
-        <w:t>Description détaillée de chaque Use Case</w:t>
+        <w:t>Use case « ajouter un nouvel avion »</w:t>
+      </w:r>
+    </w:p>
+    <w:p>
+      <w:r>
+        <w:rPr>
+          <w:u w:val="single"/>
+        </w:rPr>
+        <w:t>Objectif</w:t>
+      </w:r>
+      <w:r>
+        <w:t> : Ajouter un nouvel avion dans le logiciel</w:t>
+      </w:r>
+    </w:p>
+    <w:p>
+      <w:r>
+        <w:rPr>
+          <w:u w:val="single"/>
+        </w:rPr>
+        <w:t>Acteur principal</w:t>
+      </w:r>
+      <w:r>
+        <w:t> : l’administrateur</w:t>
+      </w:r>
+    </w:p>
+    <w:p>
+      <w:r>
+        <w:rPr>
+          <w:u w:val="single"/>
+        </w:rPr>
+        <w:t>Préconditions</w:t>
+      </w:r>
+      <w:r>
+        <w:t> : L’administrateur doit être authentifié</w:t>
+      </w:r>
+    </w:p>
+    <w:p>
+      <w:r>
+        <w:rPr>
+          <w:u w:val="single"/>
+        </w:rPr>
+        <w:t>Post conditions</w:t>
+      </w:r>
+      <w:r>
+        <w:t xml:space="preserve"> : Un nouvel avion sera ajouté à la flotte de l’aéroclub </w:t>
       </w:r>
     </w:p>
     <w:p>
@@ -1793,7 +1790,7 @@
         <w:pStyle w:val="Titre5"/>
       </w:pPr>
       <w:r>
-        <w:t>Use case « Ajouter un nouveau membre »</w:t>
+        <w:t>Use case « Saisir un vol »</w:t>
       </w:r>
     </w:p>
     <w:p>
@@ -1804,7 +1801,7 @@
         <w:t>Objectif</w:t>
       </w:r>
       <w:r>
-        <w:t> : Inscription d’un nouveau membre dans le logiciel</w:t>
+        <w:t> : Saisie d’un vol lors du retour d’un pilote</w:t>
       </w:r>
     </w:p>
     <w:p>
@@ -1815,6 +1812,113 @@
         <w:t>Acteur principal</w:t>
       </w:r>
       <w:r>
+        <w:t> : le pilote</w:t>
+      </w:r>
+    </w:p>
+    <w:p>
+      <w:r>
+        <w:rPr>
+          <w:u w:val="single"/>
+        </w:rPr>
+        <w:t>Préconditions</w:t>
+      </w:r>
+      <w:r>
+        <w:t> : le pilote doit être authentifié</w:t>
+      </w:r>
+    </w:p>
+    <w:p>
+      <w:r>
+        <w:rPr>
+          <w:u w:val="single"/>
+        </w:rPr>
+        <w:t>Post conditions</w:t>
+      </w:r>
+      <w:r>
+        <w:t xml:space="preserve"> </w:t>
+      </w:r>
+      <w:r>
+        <w:t>: Le compte pilote sera débité du montant de l’heure de vol</w:t>
+      </w:r>
+    </w:p>
+    <w:p>
+      <w:pPr>
+        <w:pStyle w:val="Titre5"/>
+      </w:pPr>
+      <w:r>
+        <w:t>Use case « Saisir un paiement</w:t>
+      </w:r>
+    </w:p>
+    <w:p>
+      <w:r>
+        <w:rPr>
+          <w:u w:val="single"/>
+        </w:rPr>
+        <w:t>Objectif</w:t>
+      </w:r>
+      <w:r>
+        <w:t> : Saisie d’un paiement pour réapprovisionner le compte pilote du membre</w:t>
+      </w:r>
+    </w:p>
+    <w:p>
+      <w:r>
+        <w:rPr>
+          <w:u w:val="single"/>
+        </w:rPr>
+        <w:t>Acteur principal</w:t>
+      </w:r>
+      <w:r>
+        <w:t> : le pilote</w:t>
+      </w:r>
+    </w:p>
+    <w:p>
+      <w:r>
+        <w:rPr>
+          <w:u w:val="single"/>
+        </w:rPr>
+        <w:t>Préconditions</w:t>
+      </w:r>
+      <w:r>
+        <w:t> : le pilote doit être authentifié</w:t>
+      </w:r>
+    </w:p>
+    <w:p>
+      <w:r>
+        <w:rPr>
+          <w:u w:val="single"/>
+        </w:rPr>
+        <w:t>Post conditions</w:t>
+      </w:r>
+      <w:r>
+        <w:t> : le compte pilote sera crédité du montant de l’heure de vol</w:t>
+      </w:r>
+    </w:p>
+    <w:p>
+      <w:pPr>
+        <w:pStyle w:val="Titre5"/>
+      </w:pPr>
+      <w:r>
+        <w:t>Use case « Supprimer un membre »</w:t>
+      </w:r>
+    </w:p>
+    <w:p>
+      <w:r>
+        <w:rPr>
+          <w:u w:val="single"/>
+        </w:rPr>
+        <w:t>Objectif</w:t>
+      </w:r>
+      <w:r>
+        <w:t> : Supprimer un membre de la base de données</w:t>
+      </w:r>
+    </w:p>
+    <w:p>
+      <w:r>
+        <w:rPr>
+          <w:u w:val="single"/>
+        </w:rPr>
+        <w:t>Acteur principal</w:t>
+      </w:r>
+      <w:r>
         <w:t> : l’administrateur</w:t>
       </w:r>
     </w:p>
@@ -1826,7 +1930,7 @@
         <w:t>Préconditions</w:t>
       </w:r>
       <w:r>
-        <w:t> : L’administrateur doit être authentifié</w:t>
+        <w:t> : l’administrateur doit être authentifié et le membre doit exister</w:t>
       </w:r>
     </w:p>
     <w:p>
@@ -1837,7 +1941,7 @@
         <w:t>Post conditions</w:t>
       </w:r>
       <w:r>
-        <w:t> : Un nouveau membre sera ajouté</w:t>
+        <w:t> : Toutes les informations relatives au membre seront supprimées.</w:t>
       </w:r>
     </w:p>
     <w:p>
@@ -1845,7 +1949,7 @@
         <w:pStyle w:val="Titre5"/>
       </w:pPr>
       <w:r>
-        <w:t>Use case « ajouter un nouvel avion »</w:t>
+        <w:t>Use case « Supprimer un avion »</w:t>
       </w:r>
     </w:p>
     <w:p>
@@ -1856,7 +1960,7 @@
         <w:t>Objectif</w:t>
       </w:r>
       <w:r>
-        <w:t> : Ajouter un nouvel avion dans le logiciel</w:t>
+        <w:t> : Suppression d’un avion de la base de données</w:t>
       </w:r>
     </w:p>
     <w:p>
@@ -1878,7 +1982,7 @@
         <w:t>Préconditions</w:t>
       </w:r>
       <w:r>
-        <w:t> : L’administrateur doit être authentifié</w:t>
+        <w:t> : l’administrateur doit être authentifié et l’avion doit exister</w:t>
       </w:r>
     </w:p>
     <w:p>
@@ -1889,7 +1993,7 @@
         <w:t>Post conditions</w:t>
       </w:r>
       <w:r>
-        <w:t xml:space="preserve"> : Un nouvel avion sera ajouté à la flotte de l’aéroclub </w:t>
+        <w:t> : Toutes les informations relatives à l’avion seront supprimées</w:t>
       </w:r>
     </w:p>
     <w:p>
@@ -1897,7 +2001,7 @@
         <w:pStyle w:val="Titre5"/>
       </w:pPr>
       <w:r>
-        <w:t>Use case « Saisir un vol »</w:t>
+        <w:t>Use case « Consulter un solde »</w:t>
       </w:r>
     </w:p>
     <w:p>
@@ -1908,7 +2012,7 @@
         <w:t>Objectif</w:t>
       </w:r>
       <w:r>
-        <w:t> : Saisie d’un vol lors du retour d’un pilote</w:t>
+        <w:t> : Consulter le solde d’un membre</w:t>
       </w:r>
     </w:p>
     <w:p>
@@ -1919,6 +2023,58 @@
         <w:t>Acteur principal</w:t>
       </w:r>
       <w:r>
+        <w:t> : le membre</w:t>
+      </w:r>
+    </w:p>
+    <w:p>
+      <w:r>
+        <w:rPr>
+          <w:u w:val="single"/>
+        </w:rPr>
+        <w:t>Préconditions</w:t>
+      </w:r>
+      <w:r>
+        <w:t> : Le membre doit être authentifié</w:t>
+      </w:r>
+    </w:p>
+    <w:p>
+      <w:r>
+        <w:rPr>
+          <w:u w:val="single"/>
+        </w:rPr>
+        <w:t>Post conditions</w:t>
+      </w:r>
+      <w:r>
+        <w:t> : aucune</w:t>
+      </w:r>
+    </w:p>
+    <w:p>
+      <w:pPr>
+        <w:pStyle w:val="Titre5"/>
+      </w:pPr>
+      <w:r>
+        <w:t>Use case « Préparer un vol »</w:t>
+      </w:r>
+    </w:p>
+    <w:p>
+      <w:r>
+        <w:rPr>
+          <w:u w:val="single"/>
+        </w:rPr>
+        <w:t>Objectif</w:t>
+      </w:r>
+      <w:r>
+        <w:t> : Aider le pilote à préparer son futur vol</w:t>
+      </w:r>
+    </w:p>
+    <w:p>
+      <w:r>
+        <w:rPr>
+          <w:u w:val="single"/>
+        </w:rPr>
+        <w:t>Acteur principal</w:t>
+      </w:r>
+      <w:r>
         <w:t> : le pilote</w:t>
       </w:r>
     </w:p>
@@ -1930,7 +2086,7 @@
         <w:t>Préconditions</w:t>
       </w:r>
       <w:r>
-        <w:t> : le pilote doit être authentifié</w:t>
+        <w:t> : Le pilote doit être authentifié</w:t>
       </w:r>
     </w:p>
     <w:p>
@@ -1941,10 +2097,7 @@
         <w:t>Post conditions</w:t>
       </w:r>
       <w:r>
-        <w:t xml:space="preserve"> </w:t>
-      </w:r>
-      <w:r>
-        <w:t>: Le compte pilote sera débité du montant de l’heure de vol</w:t>
+        <w:t> : aucune</w:t>
       </w:r>
     </w:p>
     <w:p>
@@ -1952,270 +2105,7 @@
         <w:pStyle w:val="Titre5"/>
       </w:pPr>
       <w:r>
-        <w:t>Use case « Saisir un paiement</w:t>
-      </w:r>
-    </w:p>
-    <w:p>
-      <w:r>
-        <w:rPr>
-          <w:u w:val="single"/>
-        </w:rPr>
-        <w:t>Objectif</w:t>
-      </w:r>
-      <w:r>
-        <w:t> : Saisie d’un paiement pour réapprovisionner le compte pilote du membre</w:t>
-      </w:r>
-    </w:p>
-    <w:p>
-      <w:r>
-        <w:rPr>
-          <w:u w:val="single"/>
-        </w:rPr>
-        <w:t>Acteur principal</w:t>
-      </w:r>
-      <w:r>
-        <w:t> : le pilote</w:t>
-      </w:r>
-    </w:p>
-    <w:p>
-      <w:r>
-        <w:rPr>
-          <w:u w:val="single"/>
-        </w:rPr>
-        <w:t>Préconditions</w:t>
-      </w:r>
-      <w:r>
-        <w:t> : le pilote doit être authentifié</w:t>
-      </w:r>
-    </w:p>
-    <w:p>
-      <w:r>
-        <w:rPr>
-          <w:u w:val="single"/>
-        </w:rPr>
-        <w:t>Post conditions</w:t>
-      </w:r>
-      <w:r>
-        <w:t> : le compte pilote sera crédité du montant de l’heure de vol</w:t>
-      </w:r>
-    </w:p>
-    <w:p>
-      <w:pPr>
-        <w:pStyle w:val="Titre5"/>
-      </w:pPr>
-      <w:r>
-        <w:t>Use case « Supprimer un membre »</w:t>
-      </w:r>
-    </w:p>
-    <w:p>
-      <w:r>
-        <w:rPr>
-          <w:u w:val="single"/>
-        </w:rPr>
-        <w:t>Objectif</w:t>
-      </w:r>
-      <w:r>
-        <w:t> : Supprimer un membre de la base de données</w:t>
-      </w:r>
-    </w:p>
-    <w:p>
-      <w:r>
-        <w:rPr>
-          <w:u w:val="single"/>
-        </w:rPr>
-        <w:t>Acteur principal</w:t>
-      </w:r>
-      <w:r>
-        <w:t> : l’administrateur</w:t>
-      </w:r>
-    </w:p>
-    <w:p>
-      <w:r>
-        <w:rPr>
-          <w:u w:val="single"/>
-        </w:rPr>
-        <w:t>Préconditions</w:t>
-      </w:r>
-      <w:r>
-        <w:t> : l’administrateur doit être authentifié et le membre doit exister</w:t>
-      </w:r>
-    </w:p>
-    <w:p>
-      <w:r>
-        <w:rPr>
-          <w:u w:val="single"/>
-        </w:rPr>
-        <w:t>Post conditions</w:t>
-      </w:r>
-      <w:r>
-        <w:t> : Toutes les informations relatives au membre seront supprimées.</w:t>
-      </w:r>
-    </w:p>
-    <w:p>
-      <w:pPr>
-        <w:pStyle w:val="Titre5"/>
-      </w:pPr>
-      <w:r>
-        <w:t>Use case « Supprimer un avion »</w:t>
-      </w:r>
-    </w:p>
-    <w:p>
-      <w:r>
-        <w:rPr>
-          <w:u w:val="single"/>
-        </w:rPr>
-        <w:t>Objectif</w:t>
-      </w:r>
-      <w:r>
-        <w:t> : Suppression d’un avion de la base de données</w:t>
-      </w:r>
-    </w:p>
-    <w:p>
-      <w:r>
-        <w:rPr>
-          <w:u w:val="single"/>
-        </w:rPr>
-        <w:t>Acteur principal</w:t>
-      </w:r>
-      <w:r>
-        <w:t> : l’administrateur</w:t>
-      </w:r>
-    </w:p>
-    <w:p>
-      <w:r>
-        <w:rPr>
-          <w:u w:val="single"/>
-        </w:rPr>
-        <w:t>Préconditions</w:t>
-      </w:r>
-      <w:r>
-        <w:t> : l’administrateur doit être authentifié et l’avion doit exister</w:t>
-      </w:r>
-    </w:p>
-    <w:p>
-      <w:r>
-        <w:rPr>
-          <w:u w:val="single"/>
-        </w:rPr>
-        <w:t>Post conditions</w:t>
-      </w:r>
-      <w:r>
-        <w:t> : Toutes les informations relatives à l’avion seront supprimées</w:t>
-      </w:r>
-    </w:p>
-    <w:p/>
-    <w:p/>
-    <w:p/>
-    <w:p>
-      <w:pPr>
-        <w:pStyle w:val="Titre5"/>
-      </w:pPr>
-      <w:r>
         <w:lastRenderedPageBreak/>
-        <w:t>Use case « Consulter un solde »</w:t>
-      </w:r>
-    </w:p>
-    <w:p>
-      <w:r>
-        <w:rPr>
-          <w:u w:val="single"/>
-        </w:rPr>
-        <w:t>Objectif</w:t>
-      </w:r>
-      <w:r>
-        <w:t> : Consulter le solde d’un membre</w:t>
-      </w:r>
-    </w:p>
-    <w:p>
-      <w:r>
-        <w:rPr>
-          <w:u w:val="single"/>
-        </w:rPr>
-        <w:t>Acteur principal</w:t>
-      </w:r>
-      <w:r>
-        <w:t> : le membre</w:t>
-      </w:r>
-    </w:p>
-    <w:p>
-      <w:r>
-        <w:rPr>
-          <w:u w:val="single"/>
-        </w:rPr>
-        <w:t>Préconditions</w:t>
-      </w:r>
-      <w:r>
-        <w:t> : Le membre doit être authentifié</w:t>
-      </w:r>
-    </w:p>
-    <w:p>
-      <w:r>
-        <w:rPr>
-          <w:u w:val="single"/>
-        </w:rPr>
-        <w:t>Post conditions</w:t>
-      </w:r>
-      <w:r>
-        <w:t> : aucune</w:t>
-      </w:r>
-    </w:p>
-    <w:p>
-      <w:pPr>
-        <w:pStyle w:val="Titre5"/>
-      </w:pPr>
-      <w:r>
-        <w:t>Use case « Préparer un vol »</w:t>
-      </w:r>
-    </w:p>
-    <w:p>
-      <w:r>
-        <w:rPr>
-          <w:u w:val="single"/>
-        </w:rPr>
-        <w:t>Objectif</w:t>
-      </w:r>
-      <w:r>
-        <w:t> : Aider le pilote à préparer son futur vol</w:t>
-      </w:r>
-    </w:p>
-    <w:p>
-      <w:r>
-        <w:rPr>
-          <w:u w:val="single"/>
-        </w:rPr>
-        <w:t>Acteur principal</w:t>
-      </w:r>
-      <w:r>
-        <w:t> : le pilote</w:t>
-      </w:r>
-    </w:p>
-    <w:p>
-      <w:r>
-        <w:rPr>
-          <w:u w:val="single"/>
-        </w:rPr>
-        <w:t>Préconditions</w:t>
-      </w:r>
-      <w:r>
-        <w:t> : Le pilote doit être authentifié</w:t>
-      </w:r>
-    </w:p>
-    <w:p>
-      <w:r>
-        <w:rPr>
-          <w:u w:val="single"/>
-        </w:rPr>
-        <w:t>Post conditions</w:t>
-      </w:r>
-      <w:r>
-        <w:t> : aucune</w:t>
-      </w:r>
-    </w:p>
-    <w:p>
-      <w:pPr>
-        <w:pStyle w:val="Titre5"/>
-      </w:pPr>
-      <w:r>
         <w:t>Use case « Changer la disponibilité d’un avion</w:t>
       </w:r>
     </w:p>
@@ -2292,7 +2182,7 @@
         <mc:AlternateContent>
           <mc:Choice Requires="wps">
             <w:drawing>
-              <wp:anchor distT="0" distB="0" distL="114300" distR="114300" simplePos="0" relativeHeight="251670528" behindDoc="0" locked="0" layoutInCell="1" allowOverlap="1" wp14:anchorId="040518D8" wp14:editId="5296C4D9">
+              <wp:anchor distT="0" distB="0" distL="114300" distR="114300" simplePos="0" relativeHeight="251669504" behindDoc="0" locked="0" layoutInCell="1" allowOverlap="1" wp14:anchorId="040518D8" wp14:editId="5296C4D9">
                 <wp:simplePos x="0" y="0"/>
                 <wp:positionH relativeFrom="column">
                   <wp:posOffset>155575</wp:posOffset>
@@ -2337,24 +2227,14 @@
                             <w:r>
                               <w:t xml:space="preserve">Figure </w:t>
                             </w:r>
-                            <w:r>
-                              <w:fldChar w:fldCharType="begin"/>
-                            </w:r>
-                            <w:r>
-                              <w:instrText xml:space="preserve"> SEQ Figure \* ARABIC </w:instrText>
-                            </w:r>
-                            <w:r>
-                              <w:fldChar w:fldCharType="separate"/>
-                            </w:r>
-                            <w:r>
-                              <w:rPr>
-                                <w:noProof/>
-                              </w:rPr>
-                              <w:t>3</w:t>
-                            </w:r>
-                            <w:r>
-                              <w:fldChar w:fldCharType="end"/>
-                            </w:r>
+                            <w:fldSimple w:instr=" SEQ Figure \* ARABIC ">
+                              <w:r>
+                                <w:rPr>
+                                  <w:noProof/>
+                                </w:rPr>
+                                <w:t>3</w:t>
+                              </w:r>
+                            </w:fldSimple>
                             <w:r>
                               <w:t>:Le diagramme de classe de notre application</w:t>
                             </w:r>
@@ -2375,7 +2255,7 @@
           </mc:Choice>
           <mc:Fallback>
             <w:pict>
-              <v:shape w14:anchorId="040518D8" id="Zone de texte 8" o:spid="_x0000_s1029" type="#_x0000_t202" style="position:absolute;margin-left:12.25pt;margin-top:630.9pt;width:427.7pt;height:.05pt;z-index:251670528;visibility:visible;mso-wrap-style:square;mso-wrap-distance-left:9pt;mso-wrap-distance-top:0;mso-wrap-distance-right:9pt;mso-wrap-distance-bottom:0;mso-position-horizontal:absolute;mso-position-horizontal-relative:text;mso-position-vertical:absolute;mso-position-vertical-relative:text;v-text-anchor:top" o:gfxdata="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" stroked="f">
+              <v:shape w14:anchorId="040518D8" id="Zone de texte 8" o:spid="_x0000_s1029" type="#_x0000_t202" style="position:absolute;margin-left:12.25pt;margin-top:630.9pt;width:427.7pt;height:.05pt;z-index:251669504;visibility:visible;mso-wrap-style:square;mso-wrap-distance-left:9pt;mso-wrap-distance-top:0;mso-wrap-distance-right:9pt;mso-wrap-distance-bottom:0;mso-position-horizontal:absolute;mso-position-horizontal-relative:text;mso-position-vertical:absolute;mso-position-vertical-relative:text;v-text-anchor:top" o:gfxdata="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" stroked="f">
                 <v:textbox style="mso-fit-shape-to-text:t" inset="0,0,0,0">
                   <w:txbxContent>
                     <w:p>
@@ -2388,24 +2268,14 @@
                       <w:r>
                         <w:t xml:space="preserve">Figure </w:t>
                       </w:r>
-                      <w:r>
-                        <w:fldChar w:fldCharType="begin"/>
-                      </w:r>
-                      <w:r>
-                        <w:instrText xml:space="preserve"> SEQ Figure \* ARABIC </w:instrText>
-                      </w:r>
-                      <w:r>
-                        <w:fldChar w:fldCharType="separate"/>
-                      </w:r>
-                      <w:r>
-                        <w:rPr>
-                          <w:noProof/>
-                        </w:rPr>
-                        <w:t>3</w:t>
-                      </w:r>
-                      <w:r>
-                        <w:fldChar w:fldCharType="end"/>
-                      </w:r>
+                      <w:fldSimple w:instr=" SEQ Figure \* ARABIC ">
+                        <w:r>
+                          <w:rPr>
+                            <w:noProof/>
+                          </w:rPr>
+                          <w:t>3</w:t>
+                        </w:r>
+                      </w:fldSimple>
                       <w:r>
                         <w:t>:Le diagramme de classe de notre application</w:t>
                       </w:r>
@@ -2424,7 +2294,7 @@
           <w:lang w:eastAsia="fr-FR"/>
         </w:rPr>
         <w:drawing>
-          <wp:anchor distT="0" distB="0" distL="114300" distR="114300" simplePos="0" relativeHeight="251668480" behindDoc="0" locked="0" layoutInCell="1" allowOverlap="1" wp14:anchorId="16FC0E4E" wp14:editId="5EBD83DA">
+          <wp:anchor distT="0" distB="0" distL="114300" distR="114300" simplePos="0" relativeHeight="251667456" behindDoc="0" locked="0" layoutInCell="1" allowOverlap="1" wp14:anchorId="16FC0E4E" wp14:editId="5EBD83DA">
             <wp:simplePos x="0" y="0"/>
             <wp:positionH relativeFrom="margin">
               <wp:posOffset>-742950</wp:posOffset>
@@ -2449,7 +2319,7 @@
                     </pic:cNvPicPr>
                   </pic:nvPicPr>
                   <pic:blipFill>
-                    <a:blip r:embed="rId13">
+                    <a:blip r:embed="rId12">
                       <a:extLst>
                         <a:ext uri="{28A0092B-C50C-407E-A947-70E740481C1C}">
                           <a14:useLocalDpi xmlns:a14="http://schemas.microsoft.com/office/drawing/2010/main" val="0"/>
@@ -2502,10 +2372,2307 @@
     </w:p>
     <w:p/>
     <w:p>
+      <w:pPr>
+        <w:pStyle w:val="Titre2"/>
+      </w:pPr>
       <w:r>
         <w:lastRenderedPageBreak/>
-        <w:t>A CONTINUER</w:t>
-      </w:r>
+        <w:t>La base de données</w:t>
+      </w:r>
+    </w:p>
+    <w:p>
+      <w:r>
+        <w:t>Nous avons réalisé la base de données à l’aide du diagramme de classe UML. Bien entendu, nous avons dû adapter certaines choses car le diagramme de classe UML n’est pas adapté pour faire de la base de données.</w:t>
+      </w:r>
+    </w:p>
+    <w:p>
+      <w:r>
+        <w:t>Voici le Modèle Physique de Données (MPD) que nous avons créé :</w:t>
+      </w:r>
+    </w:p>
+    <w:p>
+      <w:r>
+        <w:t>LORSQUE LA B</w:t>
+      </w:r>
+      <w:r>
+        <w:t>DD SERA FINIE, il faut mettre le schéma correspondant.</w:t>
+      </w:r>
+    </w:p>
+    <w:p>
+      <w:r>
+        <w:br w:type="page"/>
+      </w:r>
+    </w:p>
+    <w:p>
+      <w:pPr>
+        <w:pStyle w:val="Titre2"/>
+      </w:pPr>
+      <w:r>
+        <w:lastRenderedPageBreak/>
+        <w:t>Les maquettes</w:t>
+      </w:r>
+    </w:p>
+    <w:p>
+      <w:r>
+        <w:t>Notre application disposant d’une interface graphique, nous avons dû élaborer les maquettes de ces interfaces.</w:t>
+      </w:r>
+    </w:p>
+    <w:p>
+      <w:r>
+        <w:t>Ces maquettes sont données en annexe.</w:t>
+      </w:r>
+    </w:p>
+    <w:p>
+      <w:pPr>
+        <w:pStyle w:val="Titre2"/>
+      </w:pPr>
+      <w:r>
+        <w:t>Les outils utilisés</w:t>
+      </w:r>
+    </w:p>
+    <w:p>
+      <w:pPr>
+        <w:pStyle w:val="Titre3"/>
+        <w:numPr>
+          <w:ilvl w:val="0"/>
+          <w:numId w:val="14"/>
+        </w:numPr>
+      </w:pPr>
+      <w:r>
+        <w:t>L’analyse UML</w:t>
+      </w:r>
+    </w:p>
+    <w:p>
+      <w:pPr>
+        <w:rPr>
+          <w:noProof/>
+        </w:rPr>
+      </w:pPr>
+      <w:r>
+        <w:rPr>
+          <w:noProof/>
+        </w:rPr>
+        <mc:AlternateContent>
+          <mc:Choice Requires="wps">
+            <w:drawing>
+              <wp:anchor distT="0" distB="0" distL="114300" distR="114300" simplePos="0" relativeHeight="251684864" behindDoc="0" locked="0" layoutInCell="1" allowOverlap="1" wp14:anchorId="1402984C" wp14:editId="42994532">
+                <wp:simplePos x="0" y="0"/>
+                <wp:positionH relativeFrom="column">
+                  <wp:posOffset>1859915</wp:posOffset>
+                </wp:positionH>
+                <wp:positionV relativeFrom="paragraph">
+                  <wp:posOffset>1236980</wp:posOffset>
+                </wp:positionV>
+                <wp:extent cx="2040255" cy="635"/>
+                <wp:effectExtent l="0" t="0" r="0" b="0"/>
+                <wp:wrapTopAndBottom/>
+                <wp:docPr id="17" name="Zone de texte 17"/>
+                <wp:cNvGraphicFramePr/>
+                <a:graphic xmlns:a="http://schemas.openxmlformats.org/drawingml/2006/main">
+                  <a:graphicData uri="http://schemas.microsoft.com/office/word/2010/wordprocessingShape">
+                    <wps:wsp>
+                      <wps:cNvSpPr txBox="1"/>
+                      <wps:spPr>
+                        <a:xfrm>
+                          <a:off x="0" y="0"/>
+                          <a:ext cx="2040255" cy="635"/>
+                        </a:xfrm>
+                        <a:prstGeom prst="rect">
+                          <a:avLst/>
+                        </a:prstGeom>
+                        <a:solidFill>
+                          <a:prstClr val="white"/>
+                        </a:solidFill>
+                        <a:ln>
+                          <a:noFill/>
+                        </a:ln>
+                        <a:effectLst/>
+                      </wps:spPr>
+                      <wps:txbx>
+                        <w:txbxContent>
+                          <w:p>
+                            <w:pPr>
+                              <w:pStyle w:val="Lgende"/>
+                              <w:rPr>
+                                <w:noProof/>
+                              </w:rPr>
+                            </w:pPr>
+                            <w:r>
+                              <w:t xml:space="preserve">Figure </w:t>
+                            </w:r>
+                            <w:fldSimple w:instr=" SEQ Figure \* ARABIC ">
+                              <w:r>
+                                <w:rPr>
+                                  <w:noProof/>
+                                </w:rPr>
+                                <w:t>4</w:t>
+                              </w:r>
+                            </w:fldSimple>
+                            <w:r>
+                              <w:t>:StarUML</w:t>
+                            </w:r>
+                          </w:p>
+                        </w:txbxContent>
+                      </wps:txbx>
+                      <wps:bodyPr rot="0" spcFirstLastPara="0" vertOverflow="overflow" horzOverflow="overflow" vert="horz" wrap="square" lIns="0" tIns="0" rIns="0" bIns="0" numCol="1" spcCol="0" rtlCol="0" fromWordArt="0" anchor="t" anchorCtr="0" forceAA="0" compatLnSpc="1">
+                        <a:prstTxWarp prst="textNoShape">
+                          <a:avLst/>
+                        </a:prstTxWarp>
+                        <a:spAutoFit/>
+                      </wps:bodyPr>
+                    </wps:wsp>
+                  </a:graphicData>
+                </a:graphic>
+              </wp:anchor>
+            </w:drawing>
+          </mc:Choice>
+          <mc:Fallback>
+            <w:pict>
+              <v:shape w14:anchorId="1402984C" id="Zone de texte 17" o:spid="_x0000_s1030" type="#_x0000_t202" style="position:absolute;margin-left:146.45pt;margin-top:97.4pt;width:160.65pt;height:.05pt;z-index:251684864;visibility:visible;mso-wrap-style:square;mso-wrap-distance-left:9pt;mso-wrap-distance-top:0;mso-wrap-distance-right:9pt;mso-wrap-distance-bottom:0;mso-position-horizontal:absolute;mso-position-horizontal-relative:text;mso-position-vertical:absolute;mso-position-vertical-relative:text;v-text-anchor:top" o:gfxdata="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" stroked="f">
+                <v:textbox style="mso-fit-shape-to-text:t" inset="0,0,0,0">
+                  <w:txbxContent>
+                    <w:p>
+                      <w:pPr>
+                        <w:pStyle w:val="Lgende"/>
+                        <w:rPr>
+                          <w:noProof/>
+                        </w:rPr>
+                      </w:pPr>
+                      <w:r>
+                        <w:t xml:space="preserve">Figure </w:t>
+                      </w:r>
+                      <w:fldSimple w:instr=" SEQ Figure \* ARABIC ">
+                        <w:r>
+                          <w:rPr>
+                            <w:noProof/>
+                          </w:rPr>
+                          <w:t>4</w:t>
+                        </w:r>
+                      </w:fldSimple>
+                      <w:r>
+                        <w:t>:StarUML</w:t>
+                      </w:r>
+                    </w:p>
+                  </w:txbxContent>
+                </v:textbox>
+                <w10:wrap type="topAndBottom"/>
+              </v:shape>
+            </w:pict>
+          </mc:Fallback>
+        </mc:AlternateContent>
+      </w:r>
+      <w:r>
+        <w:rPr>
+          <w:noProof/>
+          <w:lang w:eastAsia="fr-FR"/>
+        </w:rPr>
+        <w:drawing>
+          <wp:anchor distT="0" distB="0" distL="114300" distR="114300" simplePos="0" relativeHeight="251682816" behindDoc="0" locked="0" layoutInCell="1" allowOverlap="1" wp14:anchorId="113DB16C" wp14:editId="06CC44EB">
+            <wp:simplePos x="0" y="0"/>
+            <wp:positionH relativeFrom="margin">
+              <wp:align>center</wp:align>
+            </wp:positionH>
+            <wp:positionV relativeFrom="paragraph">
+              <wp:posOffset>401220</wp:posOffset>
+            </wp:positionV>
+            <wp:extent cx="2040255" cy="779145"/>
+            <wp:effectExtent l="0" t="0" r="0" b="1905"/>
+            <wp:wrapTopAndBottom/>
+            <wp:docPr id="16" name="Image 16" descr="C:\Users\Cedric\Documents\GitHub\ProjetAeroclub\Rapport\starUMLLogo.png"/>
+            <wp:cNvGraphicFramePr>
+              <a:graphicFrameLocks xmlns:a="http://schemas.openxmlformats.org/drawingml/2006/main" noChangeAspect="1"/>
+            </wp:cNvGraphicFramePr>
+            <a:graphic xmlns:a="http://schemas.openxmlformats.org/drawingml/2006/main">
+              <a:graphicData uri="http://schemas.openxmlformats.org/drawingml/2006/picture">
+                <pic:pic xmlns:pic="http://schemas.openxmlformats.org/drawingml/2006/picture">
+                  <pic:nvPicPr>
+                    <pic:cNvPr id="0" name="Picture 2" descr="C:\Users\Cedric\Documents\GitHub\ProjetAeroclub\Rapport\starUMLLogo.png"/>
+                    <pic:cNvPicPr>
+                      <a:picLocks noChangeAspect="1" noChangeArrowheads="1"/>
+                    </pic:cNvPicPr>
+                  </pic:nvPicPr>
+                  <pic:blipFill>
+                    <a:blip r:embed="rId13">
+                      <a:extLst>
+                        <a:ext uri="{28A0092B-C50C-407E-A947-70E740481C1C}">
+                          <a14:useLocalDpi xmlns:a14="http://schemas.microsoft.com/office/drawing/2010/main" val="0"/>
+                        </a:ext>
+                      </a:extLst>
+                    </a:blip>
+                    <a:srcRect/>
+                    <a:stretch>
+                      <a:fillRect/>
+                    </a:stretch>
+                  </pic:blipFill>
+                  <pic:spPr bwMode="auto">
+                    <a:xfrm>
+                      <a:off x="0" y="0"/>
+                      <a:ext cx="2040255" cy="779145"/>
+                    </a:xfrm>
+                    <a:prstGeom prst="rect">
+                      <a:avLst/>
+                    </a:prstGeom>
+                    <a:noFill/>
+                    <a:ln>
+                      <a:noFill/>
+                    </a:ln>
+                  </pic:spPr>
+                </pic:pic>
+              </a:graphicData>
+            </a:graphic>
+            <wp14:sizeRelH relativeFrom="page">
+              <wp14:pctWidth>0</wp14:pctWidth>
+            </wp14:sizeRelH>
+            <wp14:sizeRelV relativeFrom="page">
+              <wp14:pctHeight>0</wp14:pctHeight>
+            </wp14:sizeRelV>
+          </wp:anchor>
+        </w:drawing>
+      </w:r>
+      <w:r>
+        <w:t>Pour l’analyse UML, nous avons choisi d’utiliser le logiciel StarUML qui permet de réaliser des diagrammes par « Drag’n’Drop ».</w:t>
+      </w:r>
+      <w:r>
+        <w:rPr>
+          <w:noProof/>
+        </w:rPr>
+        <w:t xml:space="preserve"> </w:t>
+      </w:r>
+    </w:p>
+    <w:p>
+      <w:pPr>
+        <w:pStyle w:val="Titre3"/>
+      </w:pPr>
+      <w:r>
+        <w:t>Le langage de programmation</w:t>
+      </w:r>
+    </w:p>
+    <w:p>
+      <w:r>
+        <w:rPr>
+          <w:noProof/>
+        </w:rPr>
+        <mc:AlternateContent>
+          <mc:Choice Requires="wps">
+            <w:drawing>
+              <wp:anchor distT="0" distB="0" distL="114300" distR="114300" simplePos="0" relativeHeight="251676672" behindDoc="0" locked="0" layoutInCell="1" allowOverlap="1" wp14:anchorId="1F1843B6" wp14:editId="00EA7310">
+                <wp:simplePos x="0" y="0"/>
+                <wp:positionH relativeFrom="column">
+                  <wp:posOffset>2341245</wp:posOffset>
+                </wp:positionH>
+                <wp:positionV relativeFrom="paragraph">
+                  <wp:posOffset>1496695</wp:posOffset>
+                </wp:positionV>
+                <wp:extent cx="1077595" cy="635"/>
+                <wp:effectExtent l="0" t="0" r="0" b="0"/>
+                <wp:wrapTopAndBottom/>
+                <wp:docPr id="13" name="Zone de texte 13"/>
+                <wp:cNvGraphicFramePr/>
+                <a:graphic xmlns:a="http://schemas.openxmlformats.org/drawingml/2006/main">
+                  <a:graphicData uri="http://schemas.microsoft.com/office/word/2010/wordprocessingShape">
+                    <wps:wsp>
+                      <wps:cNvSpPr txBox="1"/>
+                      <wps:spPr>
+                        <a:xfrm>
+                          <a:off x="0" y="0"/>
+                          <a:ext cx="1077595" cy="635"/>
+                        </a:xfrm>
+                        <a:prstGeom prst="rect">
+                          <a:avLst/>
+                        </a:prstGeom>
+                        <a:solidFill>
+                          <a:prstClr val="white"/>
+                        </a:solidFill>
+                        <a:ln>
+                          <a:noFill/>
+                        </a:ln>
+                        <a:effectLst/>
+                      </wps:spPr>
+                      <wps:txbx>
+                        <w:txbxContent>
+                          <w:p>
+                            <w:pPr>
+                              <w:pStyle w:val="Lgende"/>
+                              <w:rPr>
+                                <w:noProof/>
+                              </w:rPr>
+                            </w:pPr>
+                            <w:r>
+                              <w:t xml:space="preserve">Figure </w:t>
+                            </w:r>
+                            <w:fldSimple w:instr=" SEQ Figure \* ARABIC ">
+                              <w:r>
+                                <w:rPr>
+                                  <w:noProof/>
+                                </w:rPr>
+                                <w:t>5</w:t>
+                              </w:r>
+                            </w:fldSimple>
+                            <w:r>
+                              <w:t>: Java</w:t>
+                            </w:r>
+                          </w:p>
+                        </w:txbxContent>
+                      </wps:txbx>
+                      <wps:bodyPr rot="0" spcFirstLastPara="0" vertOverflow="overflow" horzOverflow="overflow" vert="horz" wrap="square" lIns="0" tIns="0" rIns="0" bIns="0" numCol="1" spcCol="0" rtlCol="0" fromWordArt="0" anchor="t" anchorCtr="0" forceAA="0" compatLnSpc="1">
+                        <a:prstTxWarp prst="textNoShape">
+                          <a:avLst/>
+                        </a:prstTxWarp>
+                        <a:spAutoFit/>
+                      </wps:bodyPr>
+                    </wps:wsp>
+                  </a:graphicData>
+                </a:graphic>
+              </wp:anchor>
+            </w:drawing>
+          </mc:Choice>
+          <mc:Fallback>
+            <w:pict>
+              <v:shape w14:anchorId="1F1843B6" id="Zone de texte 13" o:spid="_x0000_s1031" type="#_x0000_t202" style="position:absolute;margin-left:184.35pt;margin-top:117.85pt;width:84.85pt;height:.05pt;z-index:251676672;visibility:visible;mso-wrap-style:square;mso-wrap-distance-left:9pt;mso-wrap-distance-top:0;mso-wrap-distance-right:9pt;mso-wrap-distance-bottom:0;mso-position-horizontal:absolute;mso-position-horizontal-relative:text;mso-position-vertical:absolute;mso-position-vertical-relative:text;v-text-anchor:top" o:gfxdata="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" stroked="f">
+                <v:textbox style="mso-fit-shape-to-text:t" inset="0,0,0,0">
+                  <w:txbxContent>
+                    <w:p>
+                      <w:pPr>
+                        <w:pStyle w:val="Lgende"/>
+                        <w:rPr>
+                          <w:noProof/>
+                        </w:rPr>
+                      </w:pPr>
+                      <w:r>
+                        <w:t xml:space="preserve">Figure </w:t>
+                      </w:r>
+                      <w:fldSimple w:instr=" SEQ Figure \* ARABIC ">
+                        <w:r>
+                          <w:rPr>
+                            <w:noProof/>
+                          </w:rPr>
+                          <w:t>5</w:t>
+                        </w:r>
+                      </w:fldSimple>
+                      <w:r>
+                        <w:t>: Java</w:t>
+                      </w:r>
+                    </w:p>
+                  </w:txbxContent>
+                </v:textbox>
+                <w10:wrap type="topAndBottom"/>
+              </v:shape>
+            </w:pict>
+          </mc:Fallback>
+        </mc:AlternateContent>
+      </w:r>
+      <w:r>
+        <w:rPr>
+          <w:noProof/>
+          <w:lang w:eastAsia="fr-FR"/>
+        </w:rPr>
+        <w:drawing>
+          <wp:anchor distT="0" distB="0" distL="114300" distR="114300" simplePos="0" relativeHeight="251674624" behindDoc="0" locked="0" layoutInCell="1" allowOverlap="1" wp14:anchorId="75B75652" wp14:editId="15777364">
+            <wp:simplePos x="0" y="0"/>
+            <wp:positionH relativeFrom="margin">
+              <wp:align>center</wp:align>
+            </wp:positionH>
+            <wp:positionV relativeFrom="paragraph">
+              <wp:posOffset>362251</wp:posOffset>
+            </wp:positionV>
+            <wp:extent cx="1077595" cy="1077595"/>
+            <wp:effectExtent l="0" t="0" r="0" b="0"/>
+            <wp:wrapTopAndBottom/>
+            <wp:docPr id="12" name="Image 12"/>
+            <wp:cNvGraphicFramePr>
+              <a:graphicFrameLocks xmlns:a="http://schemas.openxmlformats.org/drawingml/2006/main" noChangeAspect="1"/>
+            </wp:cNvGraphicFramePr>
+            <a:graphic xmlns:a="http://schemas.openxmlformats.org/drawingml/2006/main">
+              <a:graphicData uri="http://schemas.openxmlformats.org/drawingml/2006/picture">
+                <pic:pic xmlns:pic="http://schemas.openxmlformats.org/drawingml/2006/picture">
+                  <pic:nvPicPr>
+                    <pic:cNvPr id="12" name="Java_logo.png"/>
+                    <pic:cNvPicPr/>
+                  </pic:nvPicPr>
+                  <pic:blipFill>
+                    <a:blip r:embed="rId14">
+                      <a:extLst>
+                        <a:ext uri="{28A0092B-C50C-407E-A947-70E740481C1C}">
+                          <a14:useLocalDpi xmlns:a14="http://schemas.microsoft.com/office/drawing/2010/main" val="0"/>
+                        </a:ext>
+                      </a:extLst>
+                    </a:blip>
+                    <a:stretch>
+                      <a:fillRect/>
+                    </a:stretch>
+                  </pic:blipFill>
+                  <pic:spPr>
+                    <a:xfrm>
+                      <a:off x="0" y="0"/>
+                      <a:ext cx="1077595" cy="1077595"/>
+                    </a:xfrm>
+                    <a:prstGeom prst="rect">
+                      <a:avLst/>
+                    </a:prstGeom>
+                  </pic:spPr>
+                </pic:pic>
+              </a:graphicData>
+            </a:graphic>
+            <wp14:sizeRelH relativeFrom="margin">
+              <wp14:pctWidth>0</wp14:pctWidth>
+            </wp14:sizeRelH>
+            <wp14:sizeRelV relativeFrom="margin">
+              <wp14:pctHeight>0</wp14:pctHeight>
+            </wp14:sizeRelV>
+          </wp:anchor>
+        </w:drawing>
+      </w:r>
+      <w:r>
+        <w:t>Pour le développement de notre application, nous avons choisi le langage JAVA qui est orienté objet, et que l’on a appris lors de notre DUT.</w:t>
+      </w:r>
+    </w:p>
+    <w:p>
+      <w:pPr>
+        <w:rPr>
+          <w:noProof/>
+          <w:lang w:eastAsia="fr-FR"/>
+        </w:rPr>
+      </w:pPr>
+      <w:r>
+        <w:t>Pour la réalisation des interfaces graphiques, nous avons utilisé le framework JavaFX et Scene Builder qui permet de réaliser les interfaces par « Drag’n’Drop ».</w:t>
+      </w:r>
+      <w:r>
+        <w:rPr>
+          <w:noProof/>
+          <w:lang w:eastAsia="fr-FR"/>
+        </w:rPr>
+        <w:t xml:space="preserve"> </w:t>
+      </w:r>
+      <w:r>
+        <w:rPr>
+          <w:noProof/>
+        </w:rPr>
+        <mc:AlternateContent>
+          <mc:Choice Requires="wps">
+            <w:drawing>
+              <wp:anchor distT="0" distB="0" distL="114300" distR="114300" simplePos="0" relativeHeight="251680768" behindDoc="0" locked="0" layoutInCell="1" allowOverlap="1" wp14:anchorId="1E59DC3A" wp14:editId="78625364">
+                <wp:simplePos x="0" y="0"/>
+                <wp:positionH relativeFrom="column">
+                  <wp:posOffset>0</wp:posOffset>
+                </wp:positionH>
+                <wp:positionV relativeFrom="paragraph">
+                  <wp:posOffset>4878705</wp:posOffset>
+                </wp:positionV>
+                <wp:extent cx="5760720" cy="635"/>
+                <wp:effectExtent l="0" t="0" r="0" b="0"/>
+                <wp:wrapTopAndBottom/>
+                <wp:docPr id="15" name="Zone de texte 15"/>
+                <wp:cNvGraphicFramePr/>
+                <a:graphic xmlns:a="http://schemas.openxmlformats.org/drawingml/2006/main">
+                  <a:graphicData uri="http://schemas.microsoft.com/office/word/2010/wordprocessingShape">
+                    <wps:wsp>
+                      <wps:cNvSpPr txBox="1"/>
+                      <wps:spPr>
+                        <a:xfrm>
+                          <a:off x="0" y="0"/>
+                          <a:ext cx="5760720" cy="635"/>
+                        </a:xfrm>
+                        <a:prstGeom prst="rect">
+                          <a:avLst/>
+                        </a:prstGeom>
+                        <a:solidFill>
+                          <a:prstClr val="white"/>
+                        </a:solidFill>
+                        <a:ln>
+                          <a:noFill/>
+                        </a:ln>
+                        <a:effectLst/>
+                      </wps:spPr>
+                      <wps:txbx>
+                        <w:txbxContent>
+                          <w:p>
+                            <w:pPr>
+                              <w:pStyle w:val="Lgende"/>
+                            </w:pPr>
+                            <w:r>
+                              <w:t xml:space="preserve">Figure </w:t>
+                            </w:r>
+                            <w:fldSimple w:instr=" SEQ Figure \* ARABIC ">
+                              <w:r>
+                                <w:rPr>
+                                  <w:noProof/>
+                                </w:rPr>
+                                <w:t>6</w:t>
+                              </w:r>
+                            </w:fldSimple>
+                            <w:r>
+                              <w:t>:L'interface de SceneBuilder</w:t>
+                            </w:r>
+                          </w:p>
+                        </w:txbxContent>
+                      </wps:txbx>
+                      <wps:bodyPr rot="0" spcFirstLastPara="0" vertOverflow="overflow" horzOverflow="overflow" vert="horz" wrap="square" lIns="0" tIns="0" rIns="0" bIns="0" numCol="1" spcCol="0" rtlCol="0" fromWordArt="0" anchor="t" anchorCtr="0" forceAA="0" compatLnSpc="1">
+                        <a:prstTxWarp prst="textNoShape">
+                          <a:avLst/>
+                        </a:prstTxWarp>
+                        <a:spAutoFit/>
+                      </wps:bodyPr>
+                    </wps:wsp>
+                  </a:graphicData>
+                </a:graphic>
+              </wp:anchor>
+            </w:drawing>
+          </mc:Choice>
+          <mc:Fallback>
+            <w:pict>
+              <v:shape w14:anchorId="1E59DC3A" id="Zone de texte 15" o:spid="_x0000_s1032" type="#_x0000_t202" style="position:absolute;margin-left:0;margin-top:384.15pt;width:453.6pt;height:.05pt;z-index:251680768;visibility:visible;mso-wrap-style:square;mso-wrap-distance-left:9pt;mso-wrap-distance-top:0;mso-wrap-distance-right:9pt;mso-wrap-distance-bottom:0;mso-position-horizontal:absolute;mso-position-horizontal-relative:text;mso-position-vertical:absolute;mso-position-vertical-relative:text;v-text-anchor:top" o:gfxdata="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" stroked="f">
+                <v:textbox style="mso-fit-shape-to-text:t" inset="0,0,0,0">
+                  <w:txbxContent>
+                    <w:p>
+                      <w:pPr>
+                        <w:pStyle w:val="Lgende"/>
+                      </w:pPr>
+                      <w:r>
+                        <w:t xml:space="preserve">Figure </w:t>
+                      </w:r>
+                      <w:fldSimple w:instr=" SEQ Figure \* ARABIC ">
+                        <w:r>
+                          <w:rPr>
+                            <w:noProof/>
+                          </w:rPr>
+                          <w:t>6</w:t>
+                        </w:r>
+                      </w:fldSimple>
+                      <w:r>
+                        <w:t>:L'interface de SceneBuilder</w:t>
+                      </w:r>
+                    </w:p>
+                  </w:txbxContent>
+                </v:textbox>
+                <w10:wrap type="topAndBottom"/>
+              </v:shape>
+            </w:pict>
+          </mc:Fallback>
+        </mc:AlternateContent>
+      </w:r>
+      <w:r>
+        <w:rPr>
+          <w:noProof/>
+          <w:lang w:eastAsia="fr-FR"/>
+        </w:rPr>
+        <w:drawing>
+          <wp:anchor distT="0" distB="0" distL="114300" distR="114300" simplePos="0" relativeHeight="251678720" behindDoc="0" locked="0" layoutInCell="1" allowOverlap="1" wp14:anchorId="6F26179D" wp14:editId="2364DEA5">
+            <wp:simplePos x="0" y="0"/>
+            <wp:positionH relativeFrom="column">
+              <wp:posOffset>0</wp:posOffset>
+            </wp:positionH>
+            <wp:positionV relativeFrom="paragraph">
+              <wp:posOffset>1749425</wp:posOffset>
+            </wp:positionV>
+            <wp:extent cx="5760720" cy="3072130"/>
+            <wp:effectExtent l="0" t="0" r="0" b="0"/>
+            <wp:wrapTopAndBottom/>
+            <wp:docPr id="14" name="Image 14"/>
+            <wp:cNvGraphicFramePr>
+              <a:graphicFrameLocks xmlns:a="http://schemas.openxmlformats.org/drawingml/2006/main" noChangeAspect="1"/>
+            </wp:cNvGraphicFramePr>
+            <a:graphic xmlns:a="http://schemas.openxmlformats.org/drawingml/2006/main">
+              <a:graphicData uri="http://schemas.openxmlformats.org/drawingml/2006/picture">
+                <pic:pic xmlns:pic="http://schemas.openxmlformats.org/drawingml/2006/picture">
+                  <pic:nvPicPr>
+                    <pic:cNvPr id="1" name=""/>
+                    <pic:cNvPicPr/>
+                  </pic:nvPicPr>
+                  <pic:blipFill>
+                    <a:blip r:embed="rId15"/>
+                    <a:stretch>
+                      <a:fillRect/>
+                    </a:stretch>
+                  </pic:blipFill>
+                  <pic:spPr>
+                    <a:xfrm>
+                      <a:off x="0" y="0"/>
+                      <a:ext cx="5760720" cy="3072130"/>
+                    </a:xfrm>
+                    <a:prstGeom prst="rect">
+                      <a:avLst/>
+                    </a:prstGeom>
+                  </pic:spPr>
+                </pic:pic>
+              </a:graphicData>
+            </a:graphic>
+          </wp:anchor>
+        </w:drawing>
+      </w:r>
+    </w:p>
+    <w:p>
+      <w:pPr>
+        <w:rPr>
+          <w:rFonts w:asciiTheme="majorHAnsi" w:eastAsiaTheme="majorEastAsia" w:hAnsiTheme="majorHAnsi" w:cstheme="majorBidi"/>
+          <w:noProof/>
+          <w:color w:val="1F4D78" w:themeColor="accent1" w:themeShade="7F"/>
+          <w:sz w:val="24"/>
+          <w:szCs w:val="24"/>
+          <w:lang w:eastAsia="fr-FR"/>
+        </w:rPr>
+      </w:pPr>
+    </w:p>
+    <w:p>
+      <w:pPr>
+        <w:pStyle w:val="Titre3"/>
+        <w:rPr>
+          <w:lang w:eastAsia="fr-FR"/>
+        </w:rPr>
+      </w:pPr>
+      <w:r>
+        <w:rPr>
+          <w:lang w:eastAsia="fr-FR"/>
+        </w:rPr>
+        <w:lastRenderedPageBreak/>
+        <w:t>La base de données</w:t>
+      </w:r>
+    </w:p>
+    <w:p>
+      <w:pPr>
+        <w:rPr>
+          <w:lang w:eastAsia="fr-FR"/>
+        </w:rPr>
+      </w:pPr>
+      <w:r>
+        <w:rPr>
+          <w:noProof/>
+        </w:rPr>
+        <mc:AlternateContent>
+          <mc:Choice Requires="wps">
+            <w:drawing>
+              <wp:anchor distT="0" distB="0" distL="114300" distR="114300" simplePos="0" relativeHeight="251688960" behindDoc="0" locked="0" layoutInCell="1" allowOverlap="1" wp14:anchorId="52875F1F" wp14:editId="2E59071F">
+                <wp:simplePos x="0" y="0"/>
+                <wp:positionH relativeFrom="column">
+                  <wp:posOffset>2070735</wp:posOffset>
+                </wp:positionH>
+                <wp:positionV relativeFrom="paragraph">
+                  <wp:posOffset>1677035</wp:posOffset>
+                </wp:positionV>
+                <wp:extent cx="1619250" cy="635"/>
+                <wp:effectExtent l="0" t="0" r="0" b="0"/>
+                <wp:wrapTopAndBottom/>
+                <wp:docPr id="19" name="Zone de texte 19"/>
+                <wp:cNvGraphicFramePr/>
+                <a:graphic xmlns:a="http://schemas.openxmlformats.org/drawingml/2006/main">
+                  <a:graphicData uri="http://schemas.microsoft.com/office/word/2010/wordprocessingShape">
+                    <wps:wsp>
+                      <wps:cNvSpPr txBox="1"/>
+                      <wps:spPr>
+                        <a:xfrm>
+                          <a:off x="0" y="0"/>
+                          <a:ext cx="1619250" cy="635"/>
+                        </a:xfrm>
+                        <a:prstGeom prst="rect">
+                          <a:avLst/>
+                        </a:prstGeom>
+                        <a:solidFill>
+                          <a:prstClr val="white"/>
+                        </a:solidFill>
+                        <a:ln>
+                          <a:noFill/>
+                        </a:ln>
+                        <a:effectLst/>
+                      </wps:spPr>
+                      <wps:txbx>
+                        <w:txbxContent>
+                          <w:p>
+                            <w:pPr>
+                              <w:pStyle w:val="Lgende"/>
+                              <w:rPr>
+                                <w:noProof/>
+                              </w:rPr>
+                            </w:pPr>
+                            <w:r>
+                              <w:t xml:space="preserve">Figure </w:t>
+                            </w:r>
+                            <w:fldSimple w:instr=" SEQ Figure \* ARABIC ">
+                              <w:r>
+                                <w:rPr>
+                                  <w:noProof/>
+                                </w:rPr>
+                                <w:t>7</w:t>
+                              </w:r>
+                            </w:fldSimple>
+                            <w:r>
+                              <w:t>:MySQL</w:t>
+                            </w:r>
+                          </w:p>
+                        </w:txbxContent>
+                      </wps:txbx>
+                      <wps:bodyPr rot="0" spcFirstLastPara="0" vertOverflow="overflow" horzOverflow="overflow" vert="horz" wrap="square" lIns="0" tIns="0" rIns="0" bIns="0" numCol="1" spcCol="0" rtlCol="0" fromWordArt="0" anchor="t" anchorCtr="0" forceAA="0" compatLnSpc="1">
+                        <a:prstTxWarp prst="textNoShape">
+                          <a:avLst/>
+                        </a:prstTxWarp>
+                        <a:spAutoFit/>
+                      </wps:bodyPr>
+                    </wps:wsp>
+                  </a:graphicData>
+                </a:graphic>
+              </wp:anchor>
+            </w:drawing>
+          </mc:Choice>
+          <mc:Fallback>
+            <w:pict>
+              <v:shape w14:anchorId="52875F1F" id="Zone de texte 19" o:spid="_x0000_s1033" type="#_x0000_t202" style="position:absolute;margin-left:163.05pt;margin-top:132.05pt;width:127.5pt;height:.05pt;z-index:251688960;visibility:visible;mso-wrap-style:square;mso-wrap-distance-left:9pt;mso-wrap-distance-top:0;mso-wrap-distance-right:9pt;mso-wrap-distance-bottom:0;mso-position-horizontal:absolute;mso-position-horizontal-relative:text;mso-position-vertical:absolute;mso-position-vertical-relative:text;v-text-anchor:top" o:gfxdata="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" stroked="f">
+                <v:textbox style="mso-fit-shape-to-text:t" inset="0,0,0,0">
+                  <w:txbxContent>
+                    <w:p>
+                      <w:pPr>
+                        <w:pStyle w:val="Lgende"/>
+                        <w:rPr>
+                          <w:noProof/>
+                        </w:rPr>
+                      </w:pPr>
+                      <w:r>
+                        <w:t xml:space="preserve">Figure </w:t>
+                      </w:r>
+                      <w:fldSimple w:instr=" SEQ Figure \* ARABIC ">
+                        <w:r>
+                          <w:rPr>
+                            <w:noProof/>
+                          </w:rPr>
+                          <w:t>7</w:t>
+                        </w:r>
+                      </w:fldSimple>
+                      <w:r>
+                        <w:t>:MySQL</w:t>
+                      </w:r>
+                    </w:p>
+                  </w:txbxContent>
+                </v:textbox>
+                <w10:wrap type="topAndBottom"/>
+              </v:shape>
+            </w:pict>
+          </mc:Fallback>
+        </mc:AlternateContent>
+      </w:r>
+      <w:r>
+        <w:rPr>
+          <w:noProof/>
+          <w:lang w:eastAsia="fr-FR"/>
+        </w:rPr>
+        <w:drawing>
+          <wp:anchor distT="0" distB="0" distL="114300" distR="114300" simplePos="0" relativeHeight="251686912" behindDoc="0" locked="0" layoutInCell="1" allowOverlap="1" wp14:anchorId="28730874" wp14:editId="60181BF6">
+            <wp:simplePos x="0" y="0"/>
+            <wp:positionH relativeFrom="margin">
+              <wp:align>center</wp:align>
+            </wp:positionH>
+            <wp:positionV relativeFrom="paragraph">
+              <wp:posOffset>525045</wp:posOffset>
+            </wp:positionV>
+            <wp:extent cx="1619250" cy="1095375"/>
+            <wp:effectExtent l="0" t="0" r="0" b="9525"/>
+            <wp:wrapTopAndBottom/>
+            <wp:docPr id="18" name="Image 18" descr="C:\Users\Cedric\Documents\GitHub\ProjetAeroclub\Rapport\logo-mysql-170x115.png"/>
+            <wp:cNvGraphicFramePr>
+              <a:graphicFrameLocks xmlns:a="http://schemas.openxmlformats.org/drawingml/2006/main" noChangeAspect="1"/>
+            </wp:cNvGraphicFramePr>
+            <a:graphic xmlns:a="http://schemas.openxmlformats.org/drawingml/2006/main">
+              <a:graphicData uri="http://schemas.openxmlformats.org/drawingml/2006/picture">
+                <pic:pic xmlns:pic="http://schemas.openxmlformats.org/drawingml/2006/picture">
+                  <pic:nvPicPr>
+                    <pic:cNvPr id="0" name="Picture 3" descr="C:\Users\Cedric\Documents\GitHub\ProjetAeroclub\Rapport\logo-mysql-170x115.png"/>
+                    <pic:cNvPicPr>
+                      <a:picLocks noChangeAspect="1" noChangeArrowheads="1"/>
+                    </pic:cNvPicPr>
+                  </pic:nvPicPr>
+                  <pic:blipFill>
+                    <a:blip r:embed="rId16">
+                      <a:extLst>
+                        <a:ext uri="{28A0092B-C50C-407E-A947-70E740481C1C}">
+                          <a14:useLocalDpi xmlns:a14="http://schemas.microsoft.com/office/drawing/2010/main" val="0"/>
+                        </a:ext>
+                      </a:extLst>
+                    </a:blip>
+                    <a:srcRect/>
+                    <a:stretch>
+                      <a:fillRect/>
+                    </a:stretch>
+                  </pic:blipFill>
+                  <pic:spPr bwMode="auto">
+                    <a:xfrm>
+                      <a:off x="0" y="0"/>
+                      <a:ext cx="1619250" cy="1095375"/>
+                    </a:xfrm>
+                    <a:prstGeom prst="rect">
+                      <a:avLst/>
+                    </a:prstGeom>
+                    <a:noFill/>
+                    <a:ln>
+                      <a:noFill/>
+                    </a:ln>
+                  </pic:spPr>
+                </pic:pic>
+              </a:graphicData>
+            </a:graphic>
+            <wp14:sizeRelH relativeFrom="page">
+              <wp14:pctWidth>0</wp14:pctWidth>
+            </wp14:sizeRelH>
+            <wp14:sizeRelV relativeFrom="page">
+              <wp14:pctHeight>0</wp14:pctHeight>
+            </wp14:sizeRelV>
+          </wp:anchor>
+        </w:drawing>
+      </w:r>
+      <w:r>
+        <w:rPr>
+          <w:lang w:eastAsia="fr-FR"/>
+        </w:rPr>
+        <w:t>Nous avons choisi d’utiliser le SGBD (Système de Gestion de Base de Données) MySQL pour notre base de données.</w:t>
+      </w:r>
+    </w:p>
+    <w:p>
+      <w:pPr>
+        <w:rPr>
+          <w:lang w:eastAsia="fr-FR"/>
+        </w:rPr>
+      </w:pPr>
+      <w:r>
+        <w:rPr>
+          <w:lang w:eastAsia="fr-FR"/>
+        </w:rPr>
+        <w:t>C’est un SGBD que nous avons déjà utilisé lors de précédents projets ce qui a facilité sa mise en œuvre.</w:t>
+      </w:r>
+    </w:p>
+    <w:p>
+      <w:pPr>
+        <w:rPr>
+          <w:lang w:eastAsia="fr-FR"/>
+        </w:rPr>
+      </w:pPr>
+      <w:r>
+        <w:rPr>
+          <w:noProof/>
+          <w:lang w:eastAsia="fr-FR"/>
+        </w:rPr>
+        <mc:AlternateContent>
+          <mc:Choice Requires="wpg">
+            <w:drawing>
+              <wp:anchor distT="0" distB="0" distL="114300" distR="114300" simplePos="0" relativeHeight="251694080" behindDoc="0" locked="0" layoutInCell="1" allowOverlap="1" wp14:anchorId="2EEA89D2" wp14:editId="76B60B10">
+                <wp:simplePos x="0" y="0"/>
+                <wp:positionH relativeFrom="margin">
+                  <wp:align>right</wp:align>
+                </wp:positionH>
+                <wp:positionV relativeFrom="paragraph">
+                  <wp:posOffset>691816</wp:posOffset>
+                </wp:positionV>
+                <wp:extent cx="5760720" cy="3097530"/>
+                <wp:effectExtent l="0" t="0" r="0" b="7620"/>
+                <wp:wrapTopAndBottom/>
+                <wp:docPr id="24" name="Groupe 24"/>
+                <wp:cNvGraphicFramePr/>
+                <a:graphic xmlns:a="http://schemas.openxmlformats.org/drawingml/2006/main">
+                  <a:graphicData uri="http://schemas.microsoft.com/office/word/2010/wordprocessingGroup">
+                    <wpg:wgp>
+                      <wpg:cNvGrpSpPr/>
+                      <wpg:grpSpPr>
+                        <a:xfrm>
+                          <a:off x="0" y="0"/>
+                          <a:ext cx="5760720" cy="3097530"/>
+                          <a:chOff x="0" y="0"/>
+                          <a:chExt cx="5760720" cy="3097530"/>
+                        </a:xfrm>
+                      </wpg:grpSpPr>
+                      <pic:pic xmlns:pic="http://schemas.openxmlformats.org/drawingml/2006/picture">
+                        <pic:nvPicPr>
+                          <pic:cNvPr id="20" name="Image 20"/>
+                          <pic:cNvPicPr>
+                            <a:picLocks noChangeAspect="1"/>
+                          </pic:cNvPicPr>
+                        </pic:nvPicPr>
+                        <pic:blipFill>
+                          <a:blip r:embed="rId17"/>
+                          <a:stretch>
+                            <a:fillRect/>
+                          </a:stretch>
+                        </pic:blipFill>
+                        <pic:spPr>
+                          <a:xfrm>
+                            <a:off x="0" y="0"/>
+                            <a:ext cx="5760720" cy="2781300"/>
+                          </a:xfrm>
+                          <a:prstGeom prst="rect">
+                            <a:avLst/>
+                          </a:prstGeom>
+                        </pic:spPr>
+                      </pic:pic>
+                      <wps:wsp>
+                        <wps:cNvPr id="21" name="Zone de texte 21"/>
+                        <wps:cNvSpPr txBox="1"/>
+                        <wps:spPr>
+                          <a:xfrm>
+                            <a:off x="0" y="2839085"/>
+                            <a:ext cx="5760720" cy="258445"/>
+                          </a:xfrm>
+                          <a:prstGeom prst="rect">
+                            <a:avLst/>
+                          </a:prstGeom>
+                          <a:solidFill>
+                            <a:prstClr val="white"/>
+                          </a:solidFill>
+                          <a:ln>
+                            <a:noFill/>
+                          </a:ln>
+                          <a:effectLst/>
+                        </wps:spPr>
+                        <wps:txbx>
+                          <w:txbxContent>
+                            <w:p>
+                              <w:pPr>
+                                <w:pStyle w:val="Lgende"/>
+                                <w:rPr>
+                                  <w:noProof/>
+                                </w:rPr>
+                              </w:pPr>
+                              <w:r>
+                                <w:t xml:space="preserve">Figure </w:t>
+                              </w:r>
+                              <w:fldSimple w:instr=" SEQ Figure \* ARABIC ">
+                                <w:r>
+                                  <w:rPr>
+                                    <w:noProof/>
+                                  </w:rPr>
+                                  <w:t>8</w:t>
+                                </w:r>
+                              </w:fldSimple>
+                              <w:r>
+                                <w:t>: L'interface graphique de PhpMyAdmin</w:t>
+                              </w:r>
+                            </w:p>
+                          </w:txbxContent>
+                        </wps:txbx>
+                        <wps:bodyPr rot="0" spcFirstLastPara="0" vertOverflow="overflow" horzOverflow="overflow" vert="horz" wrap="square" lIns="0" tIns="0" rIns="0" bIns="0" numCol="1" spcCol="0" rtlCol="0" fromWordArt="0" anchor="t" anchorCtr="0" forceAA="0" compatLnSpc="1">
+                          <a:prstTxWarp prst="textNoShape">
+                            <a:avLst/>
+                          </a:prstTxWarp>
+                          <a:spAutoFit/>
+                        </wps:bodyPr>
+                      </wps:wsp>
+                    </wpg:wgp>
+                  </a:graphicData>
+                </a:graphic>
+              </wp:anchor>
+            </w:drawing>
+          </mc:Choice>
+          <mc:Fallback>
+            <w:pict>
+              <v:group w14:anchorId="2EEA89D2" id="Groupe 24" o:spid="_x0000_s1034" style="position:absolute;margin-left:402.4pt;margin-top:54.45pt;width:453.6pt;height:243.9pt;z-index:251694080;mso-position-horizontal:right;mso-position-horizontal-relative:margin" coordsize="57607,30975" o:gfxdata="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">
+                <v:shapetype id="_x0000_t75" coordsize="21600,21600" o:spt="75" o:preferrelative="t" path="m@4@5l@4@11@9@11@9@5xe" filled="f" stroked="f">
+                  <v:stroke joinstyle="miter"/>
+                  <v:formulas>
+                    <v:f eqn="if lineDrawn pixelLineWidth 0"/>
+                    <v:f eqn="sum @0 1 0"/>
+                    <v:f eqn="sum 0 0 @1"/>
+                    <v:f eqn="prod @2 1 2"/>
+                    <v:f eqn="prod @3 21600 pixelWidth"/>
+                    <v:f eqn="prod @3 21600 pixelHeight"/>
+                    <v:f eqn="sum @0 0 1"/>
+                    <v:f eqn="prod @6 1 2"/>
+                    <v:f eqn="prod @7 21600 pixelWidth"/>
+                    <v:f eqn="sum @8 21600 0"/>
+                    <v:f eqn="prod @7 21600 pixelHeight"/>
+                    <v:f eqn="sum @10 21600 0"/>
+                  </v:formulas>
+                  <v:path o:extrusionok="f" gradientshapeok="t" o:connecttype="rect"/>
+                  <o:lock v:ext="edit" aspectratio="t"/>
+                </v:shapetype>
+                <v:shape id="Image 20" o:spid="_x0000_s1035" type="#_x0000_t75" style="position:absolute;width:57607;height:27813;visibility:visible;mso-wrap-style:square" o:gfxdata="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">
+                  <v:imagedata r:id="rId18" o:title=""/>
+                  <v:path arrowok="t"/>
+                </v:shape>
+                <v:shape id="Zone de texte 21" o:spid="_x0000_s1036" type="#_x0000_t202" style="position:absolute;top:28390;width:57607;height:2585;visibility:visible;mso-wrap-style:square;v-text-anchor:top" o:gfxdata="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" stroked="f">
+                  <v:textbox style="mso-fit-shape-to-text:t" inset="0,0,0,0">
+                    <w:txbxContent>
+                      <w:p>
+                        <w:pPr>
+                          <w:pStyle w:val="Lgende"/>
+                          <w:rPr>
+                            <w:noProof/>
+                          </w:rPr>
+                        </w:pPr>
+                        <w:r>
+                          <w:t xml:space="preserve">Figure </w:t>
+                        </w:r>
+                        <w:fldSimple w:instr=" SEQ Figure \* ARABIC ">
+                          <w:r>
+                            <w:rPr>
+                              <w:noProof/>
+                            </w:rPr>
+                            <w:t>8</w:t>
+                          </w:r>
+                        </w:fldSimple>
+                        <w:r>
+                          <w:t>: L'interface graphique de PhpMyAdmin</w:t>
+                        </w:r>
+                      </w:p>
+                    </w:txbxContent>
+                  </v:textbox>
+                </v:shape>
+                <w10:wrap type="topAndBottom" anchorx="margin"/>
+              </v:group>
+            </w:pict>
+          </mc:Fallback>
+        </mc:AlternateContent>
+      </w:r>
+      <w:r>
+        <w:rPr>
+          <w:lang w:eastAsia="fr-FR"/>
+        </w:rPr>
+        <w:t>Afin de consulter le contenu de notre base de données, nous avons utilisé l’application web PhpMyAdmin qui permet de gérer l’administration de la base de données de manière graphique et intuitive.</w:t>
+      </w:r>
+    </w:p>
+    <w:p>
+      <w:pPr>
+        <w:pStyle w:val="Titre3"/>
+        <w:rPr>
+          <w:lang w:eastAsia="fr-FR"/>
+        </w:rPr>
+      </w:pPr>
+      <w:r>
+        <w:rPr>
+          <w:lang w:eastAsia="fr-FR"/>
+        </w:rPr>
+        <w:t>L’IDE (Integrated Development Environment)</w:t>
+      </w:r>
+    </w:p>
+    <w:p>
+      <w:pPr>
+        <w:rPr>
+          <w:lang w:eastAsia="fr-FR"/>
+        </w:rPr>
+      </w:pPr>
+      <w:r>
+        <w:rPr>
+          <w:noProof/>
+        </w:rPr>
+        <mc:AlternateContent>
+          <mc:Choice Requires="wps">
+            <w:drawing>
+              <wp:anchor distT="0" distB="0" distL="114300" distR="114300" simplePos="0" relativeHeight="251701248" behindDoc="0" locked="0" layoutInCell="1" allowOverlap="1" wp14:anchorId="4D17E526" wp14:editId="28BEBE5E">
+                <wp:simplePos x="0" y="0"/>
+                <wp:positionH relativeFrom="column">
+                  <wp:posOffset>829945</wp:posOffset>
+                </wp:positionH>
+                <wp:positionV relativeFrom="paragraph">
+                  <wp:posOffset>1515745</wp:posOffset>
+                </wp:positionV>
+                <wp:extent cx="4100195" cy="635"/>
+                <wp:effectExtent l="0" t="0" r="0" b="0"/>
+                <wp:wrapTopAndBottom/>
+                <wp:docPr id="26" name="Zone de texte 26"/>
+                <wp:cNvGraphicFramePr/>
+                <a:graphic xmlns:a="http://schemas.openxmlformats.org/drawingml/2006/main">
+                  <a:graphicData uri="http://schemas.microsoft.com/office/word/2010/wordprocessingShape">
+                    <wps:wsp>
+                      <wps:cNvSpPr txBox="1"/>
+                      <wps:spPr>
+                        <a:xfrm>
+                          <a:off x="0" y="0"/>
+                          <a:ext cx="4100195" cy="635"/>
+                        </a:xfrm>
+                        <a:prstGeom prst="rect">
+                          <a:avLst/>
+                        </a:prstGeom>
+                        <a:solidFill>
+                          <a:prstClr val="white"/>
+                        </a:solidFill>
+                        <a:ln>
+                          <a:noFill/>
+                        </a:ln>
+                        <a:effectLst/>
+                      </wps:spPr>
+                      <wps:txbx>
+                        <w:txbxContent>
+                          <w:p>
+                            <w:pPr>
+                              <w:pStyle w:val="Lgende"/>
+                              <w:rPr>
+                                <w:noProof/>
+                              </w:rPr>
+                            </w:pPr>
+                            <w:r>
+                              <w:t xml:space="preserve">Figure </w:t>
+                            </w:r>
+                            <w:fldSimple w:instr=" SEQ Figure \* ARABIC ">
+                              <w:r>
+                                <w:rPr>
+                                  <w:noProof/>
+                                </w:rPr>
+                                <w:t>9</w:t>
+                              </w:r>
+                            </w:fldSimple>
+                            <w:r>
+                              <w:t>:Eclipse</w:t>
+                            </w:r>
+                          </w:p>
+                        </w:txbxContent>
+                      </wps:txbx>
+                      <wps:bodyPr rot="0" spcFirstLastPara="0" vertOverflow="overflow" horzOverflow="overflow" vert="horz" wrap="square" lIns="0" tIns="0" rIns="0" bIns="0" numCol="1" spcCol="0" rtlCol="0" fromWordArt="0" anchor="t" anchorCtr="0" forceAA="0" compatLnSpc="1">
+                        <a:prstTxWarp prst="textNoShape">
+                          <a:avLst/>
+                        </a:prstTxWarp>
+                        <a:spAutoFit/>
+                      </wps:bodyPr>
+                    </wps:wsp>
+                  </a:graphicData>
+                </a:graphic>
+              </wp:anchor>
+            </w:drawing>
+          </mc:Choice>
+          <mc:Fallback>
+            <w:pict>
+              <v:shape w14:anchorId="4D17E526" id="Zone de texte 26" o:spid="_x0000_s1037" type="#_x0000_t202" style="position:absolute;margin-left:65.35pt;margin-top:119.35pt;width:322.85pt;height:.05pt;z-index:251701248;visibility:visible;mso-wrap-style:square;mso-wrap-distance-left:9pt;mso-wrap-distance-top:0;mso-wrap-distance-right:9pt;mso-wrap-distance-bottom:0;mso-position-horizontal:absolute;mso-position-horizontal-relative:text;mso-position-vertical:absolute;mso-position-vertical-relative:text;v-text-anchor:top" o:gfxdata="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" stroked="f">
+                <v:textbox style="mso-fit-shape-to-text:t" inset="0,0,0,0">
+                  <w:txbxContent>
+                    <w:p>
+                      <w:pPr>
+                        <w:pStyle w:val="Lgende"/>
+                        <w:rPr>
+                          <w:noProof/>
+                        </w:rPr>
+                      </w:pPr>
+                      <w:r>
+                        <w:t xml:space="preserve">Figure </w:t>
+                      </w:r>
+                      <w:fldSimple w:instr=" SEQ Figure \* ARABIC ">
+                        <w:r>
+                          <w:rPr>
+                            <w:noProof/>
+                          </w:rPr>
+                          <w:t>9</w:t>
+                        </w:r>
+                      </w:fldSimple>
+                      <w:r>
+                        <w:t>:Eclipse</w:t>
+                      </w:r>
+                    </w:p>
+                  </w:txbxContent>
+                </v:textbox>
+                <w10:wrap type="topAndBottom"/>
+              </v:shape>
+            </w:pict>
+          </mc:Fallback>
+        </mc:AlternateContent>
+      </w:r>
+      <w:r>
+        <w:rPr>
+          <w:noProof/>
+          <w:lang w:eastAsia="fr-FR"/>
+        </w:rPr>
+        <w:drawing>
+          <wp:anchor distT="0" distB="0" distL="114300" distR="114300" simplePos="0" relativeHeight="251699200" behindDoc="0" locked="0" layoutInCell="1" allowOverlap="1" wp14:anchorId="11EBB8EC" wp14:editId="1B21F38E">
+            <wp:simplePos x="0" y="0"/>
+            <wp:positionH relativeFrom="margin">
+              <wp:align>center</wp:align>
+            </wp:positionH>
+            <wp:positionV relativeFrom="paragraph">
+              <wp:posOffset>495734</wp:posOffset>
+            </wp:positionV>
+            <wp:extent cx="4100195" cy="963295"/>
+            <wp:effectExtent l="0" t="0" r="0" b="8255"/>
+            <wp:wrapTopAndBottom/>
+            <wp:docPr id="25" name="Image 25" descr="C:\Users\Cedric\Documents\GitHub\ProjetAeroclub\Rapport\logoEclipse.png"/>
+            <wp:cNvGraphicFramePr>
+              <a:graphicFrameLocks xmlns:a="http://schemas.openxmlformats.org/drawingml/2006/main" noChangeAspect="1"/>
+            </wp:cNvGraphicFramePr>
+            <a:graphic xmlns:a="http://schemas.openxmlformats.org/drawingml/2006/main">
+              <a:graphicData uri="http://schemas.openxmlformats.org/drawingml/2006/picture">
+                <pic:pic xmlns:pic="http://schemas.openxmlformats.org/drawingml/2006/picture">
+                  <pic:nvPicPr>
+                    <pic:cNvPr id="0" name="Picture 4" descr="C:\Users\Cedric\Documents\GitHub\ProjetAeroclub\Rapport\logoEclipse.png"/>
+                    <pic:cNvPicPr>
+                      <a:picLocks noChangeAspect="1" noChangeArrowheads="1"/>
+                    </pic:cNvPicPr>
+                  </pic:nvPicPr>
+                  <pic:blipFill>
+                    <a:blip r:embed="rId19">
+                      <a:extLst>
+                        <a:ext uri="{28A0092B-C50C-407E-A947-70E740481C1C}">
+                          <a14:useLocalDpi xmlns:a14="http://schemas.microsoft.com/office/drawing/2010/main" val="0"/>
+                        </a:ext>
+                      </a:extLst>
+                    </a:blip>
+                    <a:srcRect/>
+                    <a:stretch>
+                      <a:fillRect/>
+                    </a:stretch>
+                  </pic:blipFill>
+                  <pic:spPr bwMode="auto">
+                    <a:xfrm>
+                      <a:off x="0" y="0"/>
+                      <a:ext cx="4100195" cy="963295"/>
+                    </a:xfrm>
+                    <a:prstGeom prst="rect">
+                      <a:avLst/>
+                    </a:prstGeom>
+                    <a:noFill/>
+                    <a:ln>
+                      <a:noFill/>
+                    </a:ln>
+                  </pic:spPr>
+                </pic:pic>
+              </a:graphicData>
+            </a:graphic>
+            <wp14:sizeRelH relativeFrom="page">
+              <wp14:pctWidth>0</wp14:pctWidth>
+            </wp14:sizeRelH>
+            <wp14:sizeRelV relativeFrom="page">
+              <wp14:pctHeight>0</wp14:pctHeight>
+            </wp14:sizeRelV>
+          </wp:anchor>
+        </w:drawing>
+      </w:r>
+      <w:r>
+        <w:rPr>
+          <w:lang w:eastAsia="fr-FR"/>
+        </w:rPr>
+        <w:t>L’IDE que nous avons choisi d’utiliser est Eclipse qui est un IDE très complet permettant de développer en Java rapidement (auto-complétion, debugger…).</w:t>
+      </w:r>
+    </w:p>
+    <w:p>
+      <w:pPr>
+        <w:rPr>
+          <w:lang w:eastAsia="fr-FR"/>
+        </w:rPr>
+      </w:pPr>
+    </w:p>
+    <w:p>
+      <w:pPr>
+        <w:rPr>
+          <w:lang w:eastAsia="fr-FR"/>
+        </w:rPr>
+      </w:pPr>
+    </w:p>
+    <w:p>
+      <w:pPr>
+        <w:pStyle w:val="Titre3"/>
+        <w:rPr>
+          <w:lang w:eastAsia="fr-FR"/>
+        </w:rPr>
+      </w:pPr>
+      <w:r>
+        <w:rPr>
+          <w:lang w:eastAsia="fr-FR"/>
+        </w:rPr>
+        <w:lastRenderedPageBreak/>
+        <w:t>Le gestionnaire de version</w:t>
+      </w:r>
+    </w:p>
+    <w:p>
+      <w:pPr>
+        <w:rPr>
+          <w:lang w:eastAsia="fr-FR"/>
+        </w:rPr>
+      </w:pPr>
+      <w:r>
+        <w:rPr>
+          <w:lang w:eastAsia="fr-FR"/>
+        </w:rPr>
+        <w:t>Il est arrivé que</w:t>
+      </w:r>
+      <w:r>
+        <w:rPr>
+          <w:lang w:eastAsia="fr-FR"/>
+        </w:rPr>
+        <w:t xml:space="preserve"> av</w:t>
+      </w:r>
+      <w:r>
+        <w:rPr>
+          <w:lang w:eastAsia="fr-FR"/>
+        </w:rPr>
+        <w:t xml:space="preserve">ions à travailler </w:t>
+      </w:r>
+      <w:r>
+        <w:rPr>
+          <w:lang w:eastAsia="fr-FR"/>
+        </w:rPr>
+        <w:t xml:space="preserve">simultanément sur le même projet, mais sur des machines différentes. Nous avons donc </w:t>
+      </w:r>
+      <w:r>
+        <w:rPr>
+          <w:lang w:eastAsia="fr-FR"/>
+        </w:rPr>
+        <w:t xml:space="preserve">dû utiliser </w:t>
+      </w:r>
+      <w:r>
+        <w:rPr>
+          <w:lang w:eastAsia="fr-FR"/>
+        </w:rPr>
+        <w:t>un logiciel qui permet de gérer facilement les versions de notre application.</w:t>
+      </w:r>
+    </w:p>
+    <w:p>
+      <w:pPr>
+        <w:rPr>
+          <w:lang w:eastAsia="fr-FR"/>
+        </w:rPr>
+      </w:pPr>
+      <w:r>
+        <w:rPr>
+          <w:noProof/>
+        </w:rPr>
+        <mc:AlternateContent>
+          <mc:Choice Requires="wps">
+            <w:drawing>
+              <wp:anchor distT="0" distB="0" distL="114300" distR="114300" simplePos="0" relativeHeight="251697152" behindDoc="0" locked="0" layoutInCell="1" allowOverlap="1" wp14:anchorId="1243A8DD" wp14:editId="48B1ED78">
+                <wp:simplePos x="0" y="0"/>
+                <wp:positionH relativeFrom="column">
+                  <wp:posOffset>2050415</wp:posOffset>
+                </wp:positionH>
+                <wp:positionV relativeFrom="paragraph">
+                  <wp:posOffset>1226185</wp:posOffset>
+                </wp:positionV>
+                <wp:extent cx="1659890" cy="635"/>
+                <wp:effectExtent l="0" t="0" r="0" b="0"/>
+                <wp:wrapTopAndBottom/>
+                <wp:docPr id="23" name="Zone de texte 23"/>
+                <wp:cNvGraphicFramePr/>
+                <a:graphic xmlns:a="http://schemas.openxmlformats.org/drawingml/2006/main">
+                  <a:graphicData uri="http://schemas.microsoft.com/office/word/2010/wordprocessingShape">
+                    <wps:wsp>
+                      <wps:cNvSpPr txBox="1"/>
+                      <wps:spPr>
+                        <a:xfrm>
+                          <a:off x="0" y="0"/>
+                          <a:ext cx="1659890" cy="635"/>
+                        </a:xfrm>
+                        <a:prstGeom prst="rect">
+                          <a:avLst/>
+                        </a:prstGeom>
+                        <a:solidFill>
+                          <a:prstClr val="white"/>
+                        </a:solidFill>
+                        <a:ln>
+                          <a:noFill/>
+                        </a:ln>
+                        <a:effectLst/>
+                      </wps:spPr>
+                      <wps:txbx>
+                        <w:txbxContent>
+                          <w:p>
+                            <w:pPr>
+                              <w:pStyle w:val="Lgende"/>
+                              <w:rPr>
+                                <w:noProof/>
+                              </w:rPr>
+                            </w:pPr>
+                            <w:r>
+                              <w:t xml:space="preserve">Figure </w:t>
+                            </w:r>
+                            <w:fldSimple w:instr=" SEQ Figure \* ARABIC ">
+                              <w:r>
+                                <w:rPr>
+                                  <w:noProof/>
+                                </w:rPr>
+                                <w:t>10</w:t>
+                              </w:r>
+                            </w:fldSimple>
+                            <w:r>
+                              <w:t>:GitHub</w:t>
+                            </w:r>
+                          </w:p>
+                        </w:txbxContent>
+                      </wps:txbx>
+                      <wps:bodyPr rot="0" spcFirstLastPara="0" vertOverflow="overflow" horzOverflow="overflow" vert="horz" wrap="square" lIns="0" tIns="0" rIns="0" bIns="0" numCol="1" spcCol="0" rtlCol="0" fromWordArt="0" anchor="t" anchorCtr="0" forceAA="0" compatLnSpc="1">
+                        <a:prstTxWarp prst="textNoShape">
+                          <a:avLst/>
+                        </a:prstTxWarp>
+                        <a:spAutoFit/>
+                      </wps:bodyPr>
+                    </wps:wsp>
+                  </a:graphicData>
+                </a:graphic>
+              </wp:anchor>
+            </w:drawing>
+          </mc:Choice>
+          <mc:Fallback>
+            <w:pict>
+              <v:shape w14:anchorId="1243A8DD" id="Zone de texte 23" o:spid="_x0000_s1038" type="#_x0000_t202" style="position:absolute;margin-left:161.45pt;margin-top:96.55pt;width:130.7pt;height:.05pt;z-index:251697152;visibility:visible;mso-wrap-style:square;mso-wrap-distance-left:9pt;mso-wrap-distance-top:0;mso-wrap-distance-right:9pt;mso-wrap-distance-bottom:0;mso-position-horizontal:absolute;mso-position-horizontal-relative:text;mso-position-vertical:absolute;mso-position-vertical-relative:text;v-text-anchor:top" o:gfxdata="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" stroked="f">
+                <v:textbox style="mso-fit-shape-to-text:t" inset="0,0,0,0">
+                  <w:txbxContent>
+                    <w:p>
+                      <w:pPr>
+                        <w:pStyle w:val="Lgende"/>
+                        <w:rPr>
+                          <w:noProof/>
+                        </w:rPr>
+                      </w:pPr>
+                      <w:r>
+                        <w:t xml:space="preserve">Figure </w:t>
+                      </w:r>
+                      <w:fldSimple w:instr=" SEQ Figure \* ARABIC ">
+                        <w:r>
+                          <w:rPr>
+                            <w:noProof/>
+                          </w:rPr>
+                          <w:t>10</w:t>
+                        </w:r>
+                      </w:fldSimple>
+                      <w:r>
+                        <w:t>:GitHub</w:t>
+                      </w:r>
+                    </w:p>
+                  </w:txbxContent>
+                </v:textbox>
+                <w10:wrap type="topAndBottom"/>
+              </v:shape>
+            </w:pict>
+          </mc:Fallback>
+        </mc:AlternateContent>
+      </w:r>
+      <w:r>
+        <w:rPr>
+          <w:noProof/>
+          <w:lang w:eastAsia="fr-FR"/>
+        </w:rPr>
+        <w:drawing>
+          <wp:anchor distT="0" distB="0" distL="114300" distR="114300" simplePos="0" relativeHeight="251695104" behindDoc="0" locked="0" layoutInCell="1" allowOverlap="1" wp14:anchorId="2C4EDFD1" wp14:editId="68ED1822">
+            <wp:simplePos x="0" y="0"/>
+            <wp:positionH relativeFrom="margin">
+              <wp:align>center</wp:align>
+            </wp:positionH>
+            <wp:positionV relativeFrom="paragraph">
+              <wp:posOffset>213794</wp:posOffset>
+            </wp:positionV>
+            <wp:extent cx="1659890" cy="1106805"/>
+            <wp:effectExtent l="0" t="0" r="0" b="0"/>
+            <wp:wrapTopAndBottom/>
+            <wp:docPr id="22" name="Image 22"/>
+            <wp:cNvGraphicFramePr>
+              <a:graphicFrameLocks xmlns:a="http://schemas.openxmlformats.org/drawingml/2006/main" noChangeAspect="1"/>
+            </wp:cNvGraphicFramePr>
+            <a:graphic xmlns:a="http://schemas.openxmlformats.org/drawingml/2006/main">
+              <a:graphicData uri="http://schemas.openxmlformats.org/drawingml/2006/picture">
+                <pic:pic xmlns:pic="http://schemas.openxmlformats.org/drawingml/2006/picture">
+                  <pic:nvPicPr>
+                    <pic:cNvPr id="22" name="github-logo.jpg"/>
+                    <pic:cNvPicPr/>
+                  </pic:nvPicPr>
+                  <pic:blipFill>
+                    <a:blip r:embed="rId20" cstate="print">
+                      <a:extLst>
+                        <a:ext uri="{28A0092B-C50C-407E-A947-70E740481C1C}">
+                          <a14:useLocalDpi xmlns:a14="http://schemas.microsoft.com/office/drawing/2010/main" val="0"/>
+                        </a:ext>
+                      </a:extLst>
+                    </a:blip>
+                    <a:stretch>
+                      <a:fillRect/>
+                    </a:stretch>
+                  </pic:blipFill>
+                  <pic:spPr>
+                    <a:xfrm>
+                      <a:off x="0" y="0"/>
+                      <a:ext cx="1659890" cy="1106805"/>
+                    </a:xfrm>
+                    <a:prstGeom prst="rect">
+                      <a:avLst/>
+                    </a:prstGeom>
+                  </pic:spPr>
+                </pic:pic>
+              </a:graphicData>
+            </a:graphic>
+            <wp14:sizeRelH relativeFrom="margin">
+              <wp14:pctWidth>0</wp14:pctWidth>
+            </wp14:sizeRelH>
+            <wp14:sizeRelV relativeFrom="margin">
+              <wp14:pctHeight>0</wp14:pctHeight>
+            </wp14:sizeRelV>
+          </wp:anchor>
+        </w:drawing>
+      </w:r>
+      <w:r>
+        <w:rPr>
+          <w:lang w:eastAsia="fr-FR"/>
+        </w:rPr>
+        <w:t>Ce logiciel est GitHub</w:t>
+      </w:r>
+      <w:r>
+        <w:rPr>
+          <w:lang w:eastAsia="fr-FR"/>
+        </w:rPr>
+        <w:t>.</w:t>
+      </w:r>
+    </w:p>
+    <w:p>
+      <w:pPr>
+        <w:pStyle w:val="Titre1"/>
+        <w:rPr>
+          <w:lang w:eastAsia="fr-FR"/>
+        </w:rPr>
+      </w:pPr>
+      <w:r>
+        <w:rPr>
+          <w:lang w:eastAsia="fr-FR"/>
+        </w:rPr>
+        <w:t>Le développement de notre application</w:t>
+      </w:r>
+    </w:p>
+    <w:p>
+      <w:pPr>
+        <w:rPr>
+          <w:lang w:eastAsia="fr-FR"/>
+        </w:rPr>
+      </w:pPr>
+      <w:r>
+        <w:rPr>
+          <w:lang w:eastAsia="fr-FR"/>
+        </w:rPr>
+        <w:t>Une fois la partie analyse terminée, nous avons</w:t>
+      </w:r>
+      <w:r>
+        <w:rPr>
+          <w:lang w:eastAsia="fr-FR"/>
+        </w:rPr>
+        <w:t xml:space="preserve"> pu commencer le développement de notre logiciel.</w:t>
+      </w:r>
+    </w:p>
+    <w:p>
+      <w:pPr>
+        <w:pStyle w:val="Titre2"/>
+        <w:numPr>
+          <w:ilvl w:val="0"/>
+          <w:numId w:val="15"/>
+        </w:numPr>
+        <w:rPr>
+          <w:lang w:eastAsia="fr-FR"/>
+        </w:rPr>
+      </w:pPr>
+      <w:r>
+        <w:rPr>
+          <w:lang w:eastAsia="fr-FR"/>
+        </w:rPr>
+        <w:t>Le design pattern MVC</w:t>
+      </w:r>
+    </w:p>
+    <w:p>
+      <w:pPr>
+        <w:rPr>
+          <w:lang w:eastAsia="fr-FR"/>
+        </w:rPr>
+      </w:pPr>
+      <w:r>
+        <w:rPr>
+          <w:lang w:eastAsia="fr-FR"/>
+        </w:rPr>
+        <w:t>La bonne pratique pour le développement d’une application graphique est d’utiliser le design pattern MVC.</w:t>
+      </w:r>
+    </w:p>
+    <w:p>
+      <w:pPr>
+        <w:rPr>
+          <w:lang w:eastAsia="fr-FR"/>
+        </w:rPr>
+      </w:pPr>
+      <w:r>
+        <w:rPr>
+          <w:lang w:eastAsia="fr-FR"/>
+        </w:rPr>
+        <w:t>Ce design pattern permet de séparer de manière distincte les différentes couches de l’application : Model (Couche métier), View (Couche graphique), Controller (Fait le lien entre la couche graphique et la couche métier).</w:t>
+      </w:r>
+    </w:p>
+    <w:p>
+      <w:pPr>
+        <w:rPr>
+          <w:lang w:eastAsia="fr-FR"/>
+        </w:rPr>
+      </w:pPr>
+      <w:r>
+        <w:rPr>
+          <w:noProof/>
+        </w:rPr>
+        <mc:AlternateContent>
+          <mc:Choice Requires="wps">
+            <w:drawing>
+              <wp:anchor distT="0" distB="0" distL="114300" distR="114300" simplePos="0" relativeHeight="251704320" behindDoc="0" locked="0" layoutInCell="1" allowOverlap="1" wp14:anchorId="460B5F87" wp14:editId="3D5CA5F8">
+                <wp:simplePos x="0" y="0"/>
+                <wp:positionH relativeFrom="column">
+                  <wp:posOffset>0</wp:posOffset>
+                </wp:positionH>
+                <wp:positionV relativeFrom="paragraph">
+                  <wp:posOffset>3952875</wp:posOffset>
+                </wp:positionV>
+                <wp:extent cx="5760720" cy="635"/>
+                <wp:effectExtent l="0" t="0" r="0" b="0"/>
+                <wp:wrapTopAndBottom/>
+                <wp:docPr id="28" name="Zone de texte 28"/>
+                <wp:cNvGraphicFramePr/>
+                <a:graphic xmlns:a="http://schemas.openxmlformats.org/drawingml/2006/main">
+                  <a:graphicData uri="http://schemas.microsoft.com/office/word/2010/wordprocessingShape">
+                    <wps:wsp>
+                      <wps:cNvSpPr txBox="1"/>
+                      <wps:spPr>
+                        <a:xfrm>
+                          <a:off x="0" y="0"/>
+                          <a:ext cx="5760720" cy="635"/>
+                        </a:xfrm>
+                        <a:prstGeom prst="rect">
+                          <a:avLst/>
+                        </a:prstGeom>
+                        <a:solidFill>
+                          <a:prstClr val="white"/>
+                        </a:solidFill>
+                        <a:ln>
+                          <a:noFill/>
+                        </a:ln>
+                        <a:effectLst/>
+                      </wps:spPr>
+                      <wps:txbx>
+                        <w:txbxContent>
+                          <w:p>
+                            <w:pPr>
+                              <w:pStyle w:val="Lgende"/>
+                              <w:rPr>
+                                <w:noProof/>
+                              </w:rPr>
+                            </w:pPr>
+                            <w:r>
+                              <w:t xml:space="preserve">Figure </w:t>
+                            </w:r>
+                            <w:fldSimple w:instr=" SEQ Figure \* ARABIC ">
+                              <w:r>
+                                <w:rPr>
+                                  <w:noProof/>
+                                </w:rPr>
+                                <w:t>11</w:t>
+                              </w:r>
+                            </w:fldSimple>
+                            <w:r>
+                              <w:t>: Le design pattern MVC</w:t>
+                            </w:r>
+                          </w:p>
+                        </w:txbxContent>
+                      </wps:txbx>
+                      <wps:bodyPr rot="0" spcFirstLastPara="0" vertOverflow="overflow" horzOverflow="overflow" vert="horz" wrap="square" lIns="0" tIns="0" rIns="0" bIns="0" numCol="1" spcCol="0" rtlCol="0" fromWordArt="0" anchor="t" anchorCtr="0" forceAA="0" compatLnSpc="1">
+                        <a:prstTxWarp prst="textNoShape">
+                          <a:avLst/>
+                        </a:prstTxWarp>
+                        <a:spAutoFit/>
+                      </wps:bodyPr>
+                    </wps:wsp>
+                  </a:graphicData>
+                </a:graphic>
+              </wp:anchor>
+            </w:drawing>
+          </mc:Choice>
+          <mc:Fallback>
+            <w:pict>
+              <v:shape w14:anchorId="460B5F87" id="Zone de texte 28" o:spid="_x0000_s1039" type="#_x0000_t202" style="position:absolute;margin-left:0;margin-top:311.25pt;width:453.6pt;height:.05pt;z-index:251704320;visibility:visible;mso-wrap-style:square;mso-wrap-distance-left:9pt;mso-wrap-distance-top:0;mso-wrap-distance-right:9pt;mso-wrap-distance-bottom:0;mso-position-horizontal:absolute;mso-position-horizontal-relative:text;mso-position-vertical:absolute;mso-position-vertical-relative:text;v-text-anchor:top" o:gfxdata="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" stroked="f">
+                <v:textbox style="mso-fit-shape-to-text:t" inset="0,0,0,0">
+                  <w:txbxContent>
+                    <w:p>
+                      <w:pPr>
+                        <w:pStyle w:val="Lgende"/>
+                        <w:rPr>
+                          <w:noProof/>
+                        </w:rPr>
+                      </w:pPr>
+                      <w:r>
+                        <w:t xml:space="preserve">Figure </w:t>
+                      </w:r>
+                      <w:fldSimple w:instr=" SEQ Figure \* ARABIC ">
+                        <w:r>
+                          <w:rPr>
+                            <w:noProof/>
+                          </w:rPr>
+                          <w:t>11</w:t>
+                        </w:r>
+                      </w:fldSimple>
+                      <w:r>
+                        <w:t>: Le design pattern MVC</w:t>
+                      </w:r>
+                    </w:p>
+                  </w:txbxContent>
+                </v:textbox>
+                <w10:wrap type="topAndBottom"/>
+              </v:shape>
+            </w:pict>
+          </mc:Fallback>
+        </mc:AlternateContent>
+      </w:r>
+      <w:r>
+        <w:rPr>
+          <w:noProof/>
+          <w:lang w:eastAsia="fr-FR"/>
+        </w:rPr>
+        <w:drawing>
+          <wp:anchor distT="0" distB="0" distL="114300" distR="114300" simplePos="0" relativeHeight="251702272" behindDoc="0" locked="0" layoutInCell="1" allowOverlap="1" wp14:anchorId="2657F276" wp14:editId="16FD6AC4">
+            <wp:simplePos x="0" y="0"/>
+            <wp:positionH relativeFrom="column">
+              <wp:posOffset>0</wp:posOffset>
+            </wp:positionH>
+            <wp:positionV relativeFrom="paragraph">
+              <wp:posOffset>269240</wp:posOffset>
+            </wp:positionV>
+            <wp:extent cx="5760720" cy="3626485"/>
+            <wp:effectExtent l="0" t="0" r="0" b="0"/>
+            <wp:wrapTopAndBottom/>
+            <wp:docPr id="27" name="Image 27"/>
+            <wp:cNvGraphicFramePr>
+              <a:graphicFrameLocks xmlns:a="http://schemas.openxmlformats.org/drawingml/2006/main" noChangeAspect="1"/>
+            </wp:cNvGraphicFramePr>
+            <a:graphic xmlns:a="http://schemas.openxmlformats.org/drawingml/2006/main">
+              <a:graphicData uri="http://schemas.openxmlformats.org/drawingml/2006/picture">
+                <pic:pic xmlns:pic="http://schemas.openxmlformats.org/drawingml/2006/picture">
+                  <pic:nvPicPr>
+                    <pic:cNvPr id="27" name="mvc.png"/>
+                    <pic:cNvPicPr/>
+                  </pic:nvPicPr>
+                  <pic:blipFill>
+                    <a:blip r:embed="rId21">
+                      <a:extLst>
+                        <a:ext uri="{28A0092B-C50C-407E-A947-70E740481C1C}">
+                          <a14:useLocalDpi xmlns:a14="http://schemas.microsoft.com/office/drawing/2010/main" val="0"/>
+                        </a:ext>
+                      </a:extLst>
+                    </a:blip>
+                    <a:stretch>
+                      <a:fillRect/>
+                    </a:stretch>
+                  </pic:blipFill>
+                  <pic:spPr>
+                    <a:xfrm>
+                      <a:off x="0" y="0"/>
+                      <a:ext cx="5760720" cy="3626485"/>
+                    </a:xfrm>
+                    <a:prstGeom prst="rect">
+                      <a:avLst/>
+                    </a:prstGeom>
+                  </pic:spPr>
+                </pic:pic>
+              </a:graphicData>
+            </a:graphic>
+          </wp:anchor>
+        </w:drawing>
+      </w:r>
+    </w:p>
+    <w:p>
+      <w:pPr>
+        <w:rPr>
+          <w:lang w:eastAsia="fr-FR"/>
+        </w:rPr>
+      </w:pPr>
+    </w:p>
+    <w:p>
+      <w:pPr>
+        <w:rPr>
+          <w:lang w:eastAsia="fr-FR"/>
+        </w:rPr>
+      </w:pPr>
+    </w:p>
+    <w:p>
+      <w:pPr>
+        <w:rPr>
+          <w:lang w:eastAsia="fr-FR"/>
+        </w:rPr>
+      </w:pPr>
+      <w:r>
+        <w:rPr>
+          <w:noProof/>
+        </w:rPr>
+        <w:lastRenderedPageBreak/>
+        <mc:AlternateContent>
+          <mc:Choice Requires="wps">
+            <w:drawing>
+              <wp:anchor distT="0" distB="0" distL="114300" distR="114300" simplePos="0" relativeHeight="251708416" behindDoc="0" locked="0" layoutInCell="1" allowOverlap="1" wp14:anchorId="1BAF5A73" wp14:editId="312DA1A1">
+                <wp:simplePos x="0" y="0"/>
+                <wp:positionH relativeFrom="column">
+                  <wp:posOffset>0</wp:posOffset>
+                </wp:positionH>
+                <wp:positionV relativeFrom="paragraph">
+                  <wp:posOffset>1473200</wp:posOffset>
+                </wp:positionV>
+                <wp:extent cx="5760720" cy="635"/>
+                <wp:effectExtent l="0" t="0" r="0" b="0"/>
+                <wp:wrapTopAndBottom/>
+                <wp:docPr id="30" name="Zone de texte 30"/>
+                <wp:cNvGraphicFramePr/>
+                <a:graphic xmlns:a="http://schemas.openxmlformats.org/drawingml/2006/main">
+                  <a:graphicData uri="http://schemas.microsoft.com/office/word/2010/wordprocessingShape">
+                    <wps:wsp>
+                      <wps:cNvSpPr txBox="1"/>
+                      <wps:spPr>
+                        <a:xfrm>
+                          <a:off x="0" y="0"/>
+                          <a:ext cx="5760720" cy="635"/>
+                        </a:xfrm>
+                        <a:prstGeom prst="rect">
+                          <a:avLst/>
+                        </a:prstGeom>
+                        <a:solidFill>
+                          <a:prstClr val="white"/>
+                        </a:solidFill>
+                        <a:ln>
+                          <a:noFill/>
+                        </a:ln>
+                        <a:effectLst/>
+                      </wps:spPr>
+                      <wps:txbx>
+                        <w:txbxContent>
+                          <w:p>
+                            <w:pPr>
+                              <w:pStyle w:val="Lgende"/>
+                              <w:rPr>
+                                <w:noProof/>
+                              </w:rPr>
+                            </w:pPr>
+                            <w:r>
+                              <w:t xml:space="preserve">Figure </w:t>
+                            </w:r>
+                            <w:fldSimple w:instr=" SEQ Figure \* ARABIC ">
+                              <w:r>
+                                <w:rPr>
+                                  <w:noProof/>
+                                </w:rPr>
+                                <w:t>12</w:t>
+                              </w:r>
+                            </w:fldSimple>
+                            <w:r>
+                              <w:t>:Exemple de code généré par SceneBuilder pour l'affichage d'une image</w:t>
+                            </w:r>
+                          </w:p>
+                        </w:txbxContent>
+                      </wps:txbx>
+                      <wps:bodyPr rot="0" spcFirstLastPara="0" vertOverflow="overflow" horzOverflow="overflow" vert="horz" wrap="square" lIns="0" tIns="0" rIns="0" bIns="0" numCol="1" spcCol="0" rtlCol="0" fromWordArt="0" anchor="t" anchorCtr="0" forceAA="0" compatLnSpc="1">
+                        <a:prstTxWarp prst="textNoShape">
+                          <a:avLst/>
+                        </a:prstTxWarp>
+                        <a:spAutoFit/>
+                      </wps:bodyPr>
+                    </wps:wsp>
+                  </a:graphicData>
+                </a:graphic>
+              </wp:anchor>
+            </w:drawing>
+          </mc:Choice>
+          <mc:Fallback>
+            <w:pict>
+              <v:shape w14:anchorId="1BAF5A73" id="Zone de texte 30" o:spid="_x0000_s1040" type="#_x0000_t202" style="position:absolute;margin-left:0;margin-top:116pt;width:453.6pt;height:.05pt;z-index:251708416;visibility:visible;mso-wrap-style:square;mso-wrap-distance-left:9pt;mso-wrap-distance-top:0;mso-wrap-distance-right:9pt;mso-wrap-distance-bottom:0;mso-position-horizontal:absolute;mso-position-horizontal-relative:text;mso-position-vertical:absolute;mso-position-vertical-relative:text;v-text-anchor:top" o:gfxdata="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" stroked="f">
+                <v:textbox style="mso-fit-shape-to-text:t" inset="0,0,0,0">
+                  <w:txbxContent>
+                    <w:p>
+                      <w:pPr>
+                        <w:pStyle w:val="Lgende"/>
+                        <w:rPr>
+                          <w:noProof/>
+                        </w:rPr>
+                      </w:pPr>
+                      <w:r>
+                        <w:t xml:space="preserve">Figure </w:t>
+                      </w:r>
+                      <w:fldSimple w:instr=" SEQ Figure \* ARABIC ">
+                        <w:r>
+                          <w:rPr>
+                            <w:noProof/>
+                          </w:rPr>
+                          <w:t>12</w:t>
+                        </w:r>
+                      </w:fldSimple>
+                      <w:r>
+                        <w:t>:Exemple de code généré par SceneBuilder pour l'affichage d'une image</w:t>
+                      </w:r>
+                    </w:p>
+                  </w:txbxContent>
+                </v:textbox>
+                <w10:wrap type="topAndBottom"/>
+              </v:shape>
+            </w:pict>
+          </mc:Fallback>
+        </mc:AlternateContent>
+      </w:r>
+      <w:r>
+        <w:rPr>
+          <w:noProof/>
+          <w:lang w:eastAsia="fr-FR"/>
+        </w:rPr>
+        <w:drawing>
+          <wp:anchor distT="0" distB="0" distL="114300" distR="114300" simplePos="0" relativeHeight="251706368" behindDoc="0" locked="0" layoutInCell="1" allowOverlap="1" wp14:anchorId="531EA5E1" wp14:editId="59CE9AEE">
+            <wp:simplePos x="0" y="0"/>
+            <wp:positionH relativeFrom="margin">
+              <wp:align>right</wp:align>
+            </wp:positionH>
+            <wp:positionV relativeFrom="paragraph">
+              <wp:posOffset>708560</wp:posOffset>
+            </wp:positionV>
+            <wp:extent cx="5760720" cy="708025"/>
+            <wp:effectExtent l="0" t="0" r="0" b="0"/>
+            <wp:wrapTopAndBottom/>
+            <wp:docPr id="29" name="Image 29"/>
+            <wp:cNvGraphicFramePr>
+              <a:graphicFrameLocks xmlns:a="http://schemas.openxmlformats.org/drawingml/2006/main" noChangeAspect="1"/>
+            </wp:cNvGraphicFramePr>
+            <a:graphic xmlns:a="http://schemas.openxmlformats.org/drawingml/2006/main">
+              <a:graphicData uri="http://schemas.openxmlformats.org/drawingml/2006/picture">
+                <pic:pic xmlns:pic="http://schemas.openxmlformats.org/drawingml/2006/picture">
+                  <pic:nvPicPr>
+                    <pic:cNvPr id="1" name=""/>
+                    <pic:cNvPicPr/>
+                  </pic:nvPicPr>
+                  <pic:blipFill>
+                    <a:blip r:embed="rId22"/>
+                    <a:stretch>
+                      <a:fillRect/>
+                    </a:stretch>
+                  </pic:blipFill>
+                  <pic:spPr>
+                    <a:xfrm>
+                      <a:off x="0" y="0"/>
+                      <a:ext cx="5760720" cy="708025"/>
+                    </a:xfrm>
+                    <a:prstGeom prst="rect">
+                      <a:avLst/>
+                    </a:prstGeom>
+                  </pic:spPr>
+                </pic:pic>
+              </a:graphicData>
+            </a:graphic>
+          </wp:anchor>
+        </w:drawing>
+      </w:r>
+      <w:r>
+        <w:rPr>
+          <w:lang w:eastAsia="fr-FR"/>
+        </w:rPr>
+        <w:t>Après avoir réalisé l’interface graphique par « Drag’n’Drop » sur SceneBuilder, un fichier .fxml est généré. Il contient du code xml qui représente l’interface graphique réalisée. Un fichier fxml est créé pour chaque interface graphique. Ce fichier représente la couche « Vue » du design pattern MVC.</w:t>
+      </w:r>
+    </w:p>
+    <w:p>
+      <w:pPr>
+        <w:rPr>
+          <w:lang w:eastAsia="fr-FR"/>
+        </w:rPr>
+      </w:pPr>
+    </w:p>
+    <w:p>
+      <w:pPr>
+        <w:rPr>
+          <w:lang w:eastAsia="fr-FR"/>
+        </w:rPr>
+      </w:pPr>
+      <w:r>
+        <w:rPr>
+          <w:lang w:eastAsia="fr-FR"/>
+        </w:rPr>
+        <w:t>La couche « Controller » est réalisée par des classes java qui sont liées au fichier .fxml grâce à SceneBuilder</w:t>
+      </w:r>
+      <w:r>
+        <w:rPr>
+          <w:lang w:eastAsia="fr-FR"/>
+        </w:rPr>
+        <w:t>.</w:t>
+      </w:r>
+    </w:p>
+    <w:p>
+      <w:pPr>
+        <w:rPr>
+          <w:lang w:eastAsia="fr-FR"/>
+        </w:rPr>
+      </w:pPr>
+      <w:r>
+        <w:rPr>
+          <w:noProof/>
+        </w:rPr>
+        <mc:AlternateContent>
+          <mc:Choice Requires="wps">
+            <w:drawing>
+              <wp:anchor distT="0" distB="0" distL="114300" distR="114300" simplePos="0" relativeHeight="251712512" behindDoc="0" locked="0" layoutInCell="1" allowOverlap="1" wp14:anchorId="23FDD53E" wp14:editId="5BEA7540">
+                <wp:simplePos x="0" y="0"/>
+                <wp:positionH relativeFrom="column">
+                  <wp:posOffset>1651635</wp:posOffset>
+                </wp:positionH>
+                <wp:positionV relativeFrom="paragraph">
+                  <wp:posOffset>801370</wp:posOffset>
+                </wp:positionV>
+                <wp:extent cx="2447925" cy="635"/>
+                <wp:effectExtent l="0" t="0" r="0" b="0"/>
+                <wp:wrapTopAndBottom/>
+                <wp:docPr id="32" name="Zone de texte 32"/>
+                <wp:cNvGraphicFramePr/>
+                <a:graphic xmlns:a="http://schemas.openxmlformats.org/drawingml/2006/main">
+                  <a:graphicData uri="http://schemas.microsoft.com/office/word/2010/wordprocessingShape">
+                    <wps:wsp>
+                      <wps:cNvSpPr txBox="1"/>
+                      <wps:spPr>
+                        <a:xfrm>
+                          <a:off x="0" y="0"/>
+                          <a:ext cx="2447925" cy="635"/>
+                        </a:xfrm>
+                        <a:prstGeom prst="rect">
+                          <a:avLst/>
+                        </a:prstGeom>
+                        <a:solidFill>
+                          <a:prstClr val="white"/>
+                        </a:solidFill>
+                        <a:ln>
+                          <a:noFill/>
+                        </a:ln>
+                        <a:effectLst/>
+                      </wps:spPr>
+                      <wps:txbx>
+                        <w:txbxContent>
+                          <w:p>
+                            <w:pPr>
+                              <w:pStyle w:val="Lgende"/>
+                              <w:rPr>
+                                <w:noProof/>
+                              </w:rPr>
+                            </w:pPr>
+                            <w:r>
+                              <w:t xml:space="preserve">Figure </w:t>
+                            </w:r>
+                            <w:fldSimple w:instr=" SEQ Figure \* ARABIC ">
+                              <w:r>
+                                <w:rPr>
+                                  <w:noProof/>
+                                </w:rPr>
+                                <w:t>13</w:t>
+                              </w:r>
+                            </w:fldSimple>
+                            <w:r>
+                              <w:t>: Le lien entre la vue et le controller est fait via Scene Builder</w:t>
+                            </w:r>
+                          </w:p>
+                        </w:txbxContent>
+                      </wps:txbx>
+                      <wps:bodyPr rot="0" spcFirstLastPara="0" vertOverflow="overflow" horzOverflow="overflow" vert="horz" wrap="square" lIns="0" tIns="0" rIns="0" bIns="0" numCol="1" spcCol="0" rtlCol="0" fromWordArt="0" anchor="t" anchorCtr="0" forceAA="0" compatLnSpc="1">
+                        <a:prstTxWarp prst="textNoShape">
+                          <a:avLst/>
+                        </a:prstTxWarp>
+                        <a:spAutoFit/>
+                      </wps:bodyPr>
+                    </wps:wsp>
+                  </a:graphicData>
+                </a:graphic>
+              </wp:anchor>
+            </w:drawing>
+          </mc:Choice>
+          <mc:Fallback>
+            <w:pict>
+              <v:shape w14:anchorId="23FDD53E" id="Zone de texte 32" o:spid="_x0000_s1041" type="#_x0000_t202" style="position:absolute;margin-left:130.05pt;margin-top:63.1pt;width:192.75pt;height:.05pt;z-index:251712512;visibility:visible;mso-wrap-style:square;mso-wrap-distance-left:9pt;mso-wrap-distance-top:0;mso-wrap-distance-right:9pt;mso-wrap-distance-bottom:0;mso-position-horizontal:absolute;mso-position-horizontal-relative:text;mso-position-vertical:absolute;mso-position-vertical-relative:text;v-text-anchor:top" o:gfxdata="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" stroked="f">
+                <v:textbox style="mso-fit-shape-to-text:t" inset="0,0,0,0">
+                  <w:txbxContent>
+                    <w:p>
+                      <w:pPr>
+                        <w:pStyle w:val="Lgende"/>
+                        <w:rPr>
+                          <w:noProof/>
+                        </w:rPr>
+                      </w:pPr>
+                      <w:r>
+                        <w:t xml:space="preserve">Figure </w:t>
+                      </w:r>
+                      <w:fldSimple w:instr=" SEQ Figure \* ARABIC ">
+                        <w:r>
+                          <w:rPr>
+                            <w:noProof/>
+                          </w:rPr>
+                          <w:t>13</w:t>
+                        </w:r>
+                      </w:fldSimple>
+                      <w:r>
+                        <w:t>: Le lien entre la vue et le controller est fait via Scene Builder</w:t>
+                      </w:r>
+                    </w:p>
+                  </w:txbxContent>
+                </v:textbox>
+                <w10:wrap type="topAndBottom"/>
+              </v:shape>
+            </w:pict>
+          </mc:Fallback>
+        </mc:AlternateContent>
+      </w:r>
+      <w:r>
+        <w:rPr>
+          <w:noProof/>
+          <w:lang w:eastAsia="fr-FR"/>
+        </w:rPr>
+        <w:drawing>
+          <wp:anchor distT="0" distB="0" distL="114300" distR="114300" simplePos="0" relativeHeight="251710464" behindDoc="0" locked="0" layoutInCell="1" allowOverlap="1" wp14:anchorId="5890A737" wp14:editId="4A422753">
+            <wp:simplePos x="0" y="0"/>
+            <wp:positionH relativeFrom="margin">
+              <wp:align>center</wp:align>
+            </wp:positionH>
+            <wp:positionV relativeFrom="paragraph">
+              <wp:posOffset>172988</wp:posOffset>
+            </wp:positionV>
+            <wp:extent cx="2447925" cy="571500"/>
+            <wp:effectExtent l="0" t="0" r="9525" b="0"/>
+            <wp:wrapTopAndBottom/>
+            <wp:docPr id="31" name="Image 31"/>
+            <wp:cNvGraphicFramePr>
+              <a:graphicFrameLocks xmlns:a="http://schemas.openxmlformats.org/drawingml/2006/main" noChangeAspect="1"/>
+            </wp:cNvGraphicFramePr>
+            <a:graphic xmlns:a="http://schemas.openxmlformats.org/drawingml/2006/main">
+              <a:graphicData uri="http://schemas.openxmlformats.org/drawingml/2006/picture">
+                <pic:pic xmlns:pic="http://schemas.openxmlformats.org/drawingml/2006/picture">
+                  <pic:nvPicPr>
+                    <pic:cNvPr id="1" name=""/>
+                    <pic:cNvPicPr/>
+                  </pic:nvPicPr>
+                  <pic:blipFill>
+                    <a:blip r:embed="rId23"/>
+                    <a:stretch>
+                      <a:fillRect/>
+                    </a:stretch>
+                  </pic:blipFill>
+                  <pic:spPr>
+                    <a:xfrm>
+                      <a:off x="0" y="0"/>
+                      <a:ext cx="2447925" cy="571500"/>
+                    </a:xfrm>
+                    <a:prstGeom prst="rect">
+                      <a:avLst/>
+                    </a:prstGeom>
+                  </pic:spPr>
+                </pic:pic>
+              </a:graphicData>
+            </a:graphic>
+          </wp:anchor>
+        </w:drawing>
+      </w:r>
+    </w:p>
+    <w:p>
+      <w:pPr>
+        <w:rPr>
+          <w:lang w:eastAsia="fr-FR"/>
+        </w:rPr>
+      </w:pPr>
+      <w:r>
+        <w:rPr>
+          <w:lang w:eastAsia="fr-FR"/>
+        </w:rPr>
+        <w:t>La couche « Model » est simplement l’implémentation du diagramme de classe en java.</w:t>
+      </w:r>
+    </w:p>
+    <w:p>
+      <w:pPr>
+        <w:pStyle w:val="Titre2"/>
+        <w:rPr>
+          <w:lang w:eastAsia="fr-FR"/>
+        </w:rPr>
+      </w:pPr>
+      <w:r>
+        <w:rPr>
+          <w:lang w:eastAsia="fr-FR"/>
+        </w:rPr>
+        <w:t xml:space="preserve">La </w:t>
+      </w:r>
+      <w:r>
+        <w:rPr>
+          <w:lang w:eastAsia="fr-FR"/>
+        </w:rPr>
+        <w:t>gestion de la</w:t>
+      </w:r>
+      <w:r>
+        <w:rPr>
+          <w:lang w:eastAsia="fr-FR"/>
+        </w:rPr>
+        <w:t xml:space="preserve"> base de données</w:t>
+      </w:r>
+      <w:r>
+        <w:rPr>
+          <w:lang w:eastAsia="fr-FR"/>
+        </w:rPr>
+        <w:t xml:space="preserve"> en java</w:t>
+      </w:r>
+    </w:p>
+    <w:p>
+      <w:pPr>
+        <w:rPr>
+          <w:lang w:eastAsia="fr-FR"/>
+        </w:rPr>
+      </w:pPr>
+      <w:r>
+        <w:rPr>
+          <w:lang w:eastAsia="fr-FR"/>
+        </w:rPr>
+        <w:t>Afin de connecter la base de données à notre application java, il a fallu tout d’abord installer le driver JDBC adapté à MySQL.</w:t>
+      </w:r>
+    </w:p>
+    <w:p>
+      <w:pPr>
+        <w:rPr>
+          <w:lang w:eastAsia="fr-FR"/>
+        </w:rPr>
+      </w:pPr>
+      <w:r>
+        <w:rPr>
+          <w:lang w:eastAsia="fr-FR"/>
+        </w:rPr>
+        <w:t>Ce driver contient les bibliothèques qui permettent de réaliser toutes les interactions possibles avec la base de données.</w:t>
+      </w:r>
+    </w:p>
+    <w:p>
+      <w:pPr>
+        <w:pStyle w:val="Titre3"/>
+        <w:numPr>
+          <w:ilvl w:val="0"/>
+          <w:numId w:val="16"/>
+        </w:numPr>
+        <w:rPr>
+          <w:lang w:eastAsia="fr-FR"/>
+        </w:rPr>
+      </w:pPr>
+      <w:r>
+        <w:rPr>
+          <w:lang w:eastAsia="fr-FR"/>
+        </w:rPr>
+        <w:t>Le design pattern Singleton</w:t>
+      </w:r>
+    </w:p>
+    <w:p>
+      <w:pPr>
+        <w:rPr>
+          <w:lang w:eastAsia="fr-FR"/>
+        </w:rPr>
+      </w:pPr>
+      <w:r>
+        <w:rPr>
+          <w:lang w:eastAsia="fr-FR"/>
+        </w:rPr>
+        <w:t>Nous voulons être sûr qu’au cours de l’utilisation de l’application, une seule instance de la connexion à la base de données soit présente.</w:t>
+      </w:r>
+    </w:p>
+    <w:p>
+      <w:pPr>
+        <w:rPr>
+          <w:lang w:eastAsia="fr-FR"/>
+        </w:rPr>
+      </w:pPr>
+      <w:r>
+        <w:rPr>
+          <w:lang w:eastAsia="fr-FR"/>
+        </w:rPr>
+        <w:t>Ceci ne peut être fait qu’à l’aide du design pattern Singleton.</w:t>
+      </w:r>
+    </w:p>
+    <w:p>
+      <w:pPr>
+        <w:rPr>
+          <w:lang w:eastAsia="fr-FR"/>
+        </w:rPr>
+      </w:pPr>
+      <w:r>
+        <w:rPr>
+          <w:lang w:eastAsia="fr-FR"/>
+        </w:rPr>
+        <w:t xml:space="preserve">Le principe de ce design pattern est le suivant : </w:t>
+      </w:r>
+    </w:p>
+    <w:p>
+      <w:pPr>
+        <w:rPr>
+          <w:lang w:eastAsia="fr-FR"/>
+        </w:rPr>
+      </w:pPr>
+      <w:r>
+        <w:rPr>
+          <w:lang w:eastAsia="fr-FR"/>
+        </w:rPr>
+        <w:t>C’est une classe contenant une méthode qui permet d’instancier la classe uniquement si elle n’est pas déjà instanciée.</w:t>
+      </w:r>
+      <w:bookmarkStart w:id="0" w:name="_GoBack"/>
+      <w:bookmarkEnd w:id="0"/>
     </w:p>
     <w:sectPr>
       <w:pgSz w:w="11906" w:h="16838" w:code="9"/>
@@ -3231,7 +5398,7 @@
   <w:abstractNum w:abstractNumId="7" w15:restartNumberingAfterBreak="0">
     <w:nsid w:val="7FB22D06"/>
     <w:multiLevelType w:val="hybridMultilevel"/>
-    <w:tmpl w:val="912E0C14"/>
+    <w:tmpl w:val="4D8E96AE"/>
     <w:lvl w:ilvl="0" w:tplc="5544A1AE">
       <w:start w:val="1"/>
       <w:numFmt w:val="lowerLetter"/>
@@ -3347,6 +5514,39 @@
   </w:num>
   <w:num w:numId="10">
     <w:abstractNumId w:val="1"/>
+    <w:lvlOverride w:ilvl="0">
+      <w:startOverride w:val="1"/>
+    </w:lvlOverride>
+  </w:num>
+  <w:num w:numId="11">
+    <w:abstractNumId w:val="7"/>
+    <w:lvlOverride w:ilvl="0">
+      <w:startOverride w:val="1"/>
+    </w:lvlOverride>
+  </w:num>
+  <w:num w:numId="12">
+    <w:abstractNumId w:val="7"/>
+    <w:lvlOverride w:ilvl="0">
+      <w:startOverride w:val="1"/>
+    </w:lvlOverride>
+  </w:num>
+  <w:num w:numId="13">
+    <w:abstractNumId w:val="7"/>
+  </w:num>
+  <w:num w:numId="14">
+    <w:abstractNumId w:val="7"/>
+    <w:lvlOverride w:ilvl="0">
+      <w:startOverride w:val="1"/>
+    </w:lvlOverride>
+  </w:num>
+  <w:num w:numId="15">
+    <w:abstractNumId w:val="3"/>
+    <w:lvlOverride w:ilvl="0">
+      <w:startOverride w:val="1"/>
+    </w:lvlOverride>
+  </w:num>
+  <w:num w:numId="16">
+    <w:abstractNumId w:val="7"/>
     <w:lvlOverride w:ilvl="0">
       <w:startOverride w:val="1"/>
     </w:lvlOverride>
@@ -3814,7 +6014,7 @@
       <w:keepNext/>
       <w:keepLines/>
       <w:numPr>
-        <w:numId w:val="3"/>
+        <w:numId w:val="13"/>
       </w:numPr>
       <w:spacing w:before="40" w:after="0"/>
       <w:outlineLvl w:val="2"/>
@@ -4371,7 +6571,7 @@
 </file>
 
 <file path=customXml/itemProps1.xml><?xml version="1.0" encoding="utf-8"?>
-<ds:datastoreItem xmlns:ds="http://schemas.openxmlformats.org/officeDocument/2006/customXml" ds:itemID="{6025BE20-7530-4DC2-93E4-A912AC39427F}">
+<ds:datastoreItem xmlns:ds="http://schemas.openxmlformats.org/officeDocument/2006/customXml" ds:itemID="{480309D4-26FF-4999-B843-3F0523CF0AAD}">
   <ds:schemaRefs>
     <ds:schemaRef ds:uri="http://schemas.openxmlformats.org/officeDocument/2006/bibliography"/>
   </ds:schemaRefs>

</xml_diff>